<commit_message>
updates: newsletter the maintenance part (Check if it appears more then at one place) crowdfunding
</commit_message>
<xml_diff>
--- a/documentation/RequirementsandSpecifications.docx
+++ b/documentation/RequirementsandSpecifications.docx
@@ -14,7 +14,7 @@
           <w:noProof/>
         </w:rPr>
         <w:drawing>
-          <wp:inline distT="114300" distB="114300" distL="114300" distR="114300">
+          <wp:inline distT="114300" distB="114300" distL="114300" distR="114300" wp14:anchorId="17F74D34" wp14:editId="055992A5">
             <wp:extent cx="4652963" cy="1304917"/>
             <wp:effectExtent l="0" t="0" r="0" b="0"/>
             <wp:docPr id="1" name="image01.jpg" descr="newpaltzlogo.jpg"/>
@@ -191,11 +191,47 @@
         <w:spacing w:after="200"/>
         <w:ind w:left="4320"/>
       </w:pPr>
+      <w:proofErr w:type="spellStart"/>
       <w:r>
         <w:rPr>
           <w:b/>
         </w:rPr>
-        <w:t xml:space="preserve">Sethu Sundaramoorthy, Cyril Barthelet, </w:t>
+        <w:t>Sethu</w:t>
+      </w:r>
+      <w:proofErr w:type="spellEnd"/>
+      <w:r>
+        <w:rPr>
+          <w:b/>
+        </w:rPr>
+        <w:t xml:space="preserve"> </w:t>
+      </w:r>
+      <w:proofErr w:type="spellStart"/>
+      <w:r>
+        <w:rPr>
+          <w:b/>
+        </w:rPr>
+        <w:t>Sundaramoorthy</w:t>
+      </w:r>
+      <w:proofErr w:type="spellEnd"/>
+      <w:r>
+        <w:rPr>
+          <w:b/>
+        </w:rPr>
+        <w:t xml:space="preserve">, Cyril </w:t>
+      </w:r>
+      <w:proofErr w:type="spellStart"/>
+      <w:r>
+        <w:rPr>
+          <w:b/>
+        </w:rPr>
+        <w:t>Barthelet</w:t>
+      </w:r>
+      <w:proofErr w:type="spellEnd"/>
+      <w:r>
+        <w:rPr>
+          <w:b/>
+        </w:rPr>
+        <w:t xml:space="preserve">, </w:t>
       </w:r>
     </w:p>
     <w:p>
@@ -208,7 +244,35 @@
         <w:rPr>
           <w:b/>
         </w:rPr>
-        <w:t>Ivan Fernandes, Zhenkang Yao</w:t>
+        <w:t xml:space="preserve">Ivan </w:t>
+      </w:r>
+      <w:proofErr w:type="spellStart"/>
+      <w:r>
+        <w:rPr>
+          <w:b/>
+        </w:rPr>
+        <w:t>Fernandes</w:t>
+      </w:r>
+      <w:proofErr w:type="spellEnd"/>
+      <w:r>
+        <w:rPr>
+          <w:b/>
+        </w:rPr>
+        <w:t xml:space="preserve">, </w:t>
+      </w:r>
+      <w:proofErr w:type="spellStart"/>
+      <w:r>
+        <w:rPr>
+          <w:b/>
+        </w:rPr>
+        <w:t>Zhenkang</w:t>
+      </w:r>
+      <w:proofErr w:type="spellEnd"/>
+      <w:r>
+        <w:rPr>
+          <w:b/>
+        </w:rPr>
+        <w:t xml:space="preserve"> Yao</w:t>
       </w:r>
     </w:p>
     <w:p>
@@ -2855,7 +2919,15 @@
         <w:t>intended</w:t>
       </w:r>
       <w:r>
-        <w:t xml:space="preserve"> to visits from any person with internet access;</w:t>
+        <w:t xml:space="preserve"> to visits from any person with </w:t>
+      </w:r>
+      <w:proofErr w:type="gramStart"/>
+      <w:r>
+        <w:t>internet</w:t>
+      </w:r>
+      <w:proofErr w:type="gramEnd"/>
+      <w:r>
+        <w:t xml:space="preserve"> access;</w:t>
       </w:r>
     </w:p>
     <w:p>
@@ -2904,7 +2976,15 @@
         <w:t xml:space="preserve"> their age </w:t>
       </w:r>
       <w:r>
-        <w:t>and internet experience, the public</w:t>
+        <w:t xml:space="preserve">and </w:t>
+      </w:r>
+      <w:proofErr w:type="gramStart"/>
+      <w:r>
+        <w:t>internet</w:t>
+      </w:r>
+      <w:proofErr w:type="gramEnd"/>
+      <w:r>
+        <w:t xml:space="preserve"> experience, the public</w:t>
       </w:r>
       <w:r>
         <w:t xml:space="preserve"> page</w:t>
@@ -4066,7 +4146,15 @@
               <w:spacing w:line="360" w:lineRule="auto"/>
             </w:pPr>
             <w:r>
-              <w:t>(Abrev.) To be determined.</w:t>
+              <w:t>(</w:t>
+            </w:r>
+            <w:proofErr w:type="spellStart"/>
+            <w:r>
+              <w:t>Abrev</w:t>
+            </w:r>
+            <w:proofErr w:type="spellEnd"/>
+            <w:r>
+              <w:t>.) To be determined.</w:t>
             </w:r>
           </w:p>
         </w:tc>
@@ -4651,6 +4739,7 @@
                 <w:szCs w:val="24"/>
               </w:rPr>
             </w:pPr>
+            <w:proofErr w:type="spellStart"/>
             <w:r>
               <w:rPr>
                 <w:b/>
@@ -4658,6 +4747,7 @@
               </w:rPr>
               <w:t>JQuery</w:t>
             </w:r>
+            <w:proofErr w:type="spellEnd"/>
           </w:p>
         </w:tc>
         <w:tc>
@@ -4880,7 +4970,20 @@
         <w:contextualSpacing/>
       </w:pPr>
       <w:r>
-        <w:t>SRS Format. (n.d.). Retrieved February 4, 2015, from https://www.ibm.com/developerworks/community/wikis/form/anonymous/api/wiki/336d1dbb-5203-4eb3-8542-f4a2d1af056c/page/d9b0b712-ac9d-43ac-b430-0bc76b7edc31/attachment/921e2bcf-2349-42d3-976b-0e23f7d6ff61/media/srs format.pdf</w:t>
+        <w:t>SRS Format. (</w:t>
+      </w:r>
+      <w:proofErr w:type="spellStart"/>
+      <w:proofErr w:type="gramStart"/>
+      <w:r>
+        <w:t>n</w:t>
+      </w:r>
+      <w:proofErr w:type="gramEnd"/>
+      <w:r>
+        <w:t>.d.</w:t>
+      </w:r>
+      <w:proofErr w:type="spellEnd"/>
+      <w:r>
+        <w:t>). Retrieved February 4, 2015, from https://www.ibm.com/developerworks/community/wikis/form/anonymous/api/wiki/336d1dbb-5203-4eb3-8542-f4a2d1af056c/page/d9b0b712-ac9d-43ac-b430-0bc76b7edc31/attachment/921e2bcf-2349-42d3-976b-0e23f7d6ff61/media/srs format.pdf</w:t>
       </w:r>
     </w:p>
     <w:p>
@@ -4894,8 +4997,13 @@
         <w:ind w:hanging="359"/>
         <w:contextualSpacing/>
       </w:pPr>
-      <w:r>
-        <w:t xml:space="preserve">Sommerville, I. (2012). </w:t>
+      <w:proofErr w:type="spellStart"/>
+      <w:r>
+        <w:t>Sommerville</w:t>
+      </w:r>
+      <w:proofErr w:type="spellEnd"/>
+      <w:r>
+        <w:t xml:space="preserve">, I. (2012). </w:t>
       </w:r>
       <w:r>
         <w:rPr>
@@ -4904,7 +5012,15 @@
         <w:t>Introduction to software engineering</w:t>
       </w:r>
       <w:r>
-        <w:t xml:space="preserve"> (9th ed.). Frenchs Forest, N.S.W.: Pearson.</w:t>
+        <w:t xml:space="preserve"> (9th ed.). </w:t>
+      </w:r>
+      <w:proofErr w:type="spellStart"/>
+      <w:r>
+        <w:t>Frenchs</w:t>
+      </w:r>
+      <w:proofErr w:type="spellEnd"/>
+      <w:r>
+        <w:t xml:space="preserve"> Forest, N.S.W.: Pearson.</w:t>
       </w:r>
     </w:p>
     <w:p>
@@ -4919,7 +5035,20 @@
         <w:contextualSpacing/>
       </w:pPr>
       <w:r>
-        <w:t xml:space="preserve">Cascading Style Sheets. (n.d.). Retrieved February 8, 2015, from </w:t>
+        <w:t>Cascading Style Sheets. (</w:t>
+      </w:r>
+      <w:proofErr w:type="spellStart"/>
+      <w:proofErr w:type="gramStart"/>
+      <w:r>
+        <w:t>n</w:t>
+      </w:r>
+      <w:proofErr w:type="gramEnd"/>
+      <w:r>
+        <w:t>.d.</w:t>
+      </w:r>
+      <w:proofErr w:type="spellEnd"/>
+      <w:r>
+        <w:t xml:space="preserve">). Retrieved February 8, 2015, from </w:t>
       </w:r>
       <w:hyperlink r:id="rId12">
         <w:r>
@@ -4943,7 +5072,20 @@
         <w:contextualSpacing/>
       </w:pPr>
       <w:r>
-        <w:t xml:space="preserve">JavaScript. (n.d.). Retrieved February 8, 2015, from </w:t>
+        <w:t>JavaScript. (</w:t>
+      </w:r>
+      <w:proofErr w:type="spellStart"/>
+      <w:proofErr w:type="gramStart"/>
+      <w:r>
+        <w:t>n</w:t>
+      </w:r>
+      <w:proofErr w:type="gramEnd"/>
+      <w:r>
+        <w:t>.d.</w:t>
+      </w:r>
+      <w:proofErr w:type="spellEnd"/>
+      <w:r>
+        <w:t xml:space="preserve">). Retrieved February 8, 2015, from </w:t>
       </w:r>
       <w:hyperlink r:id="rId13">
         <w:r>
@@ -4966,8 +5108,26 @@
         <w:ind w:hanging="359"/>
         <w:contextualSpacing/>
       </w:pPr>
-      <w:r>
-        <w:t xml:space="preserve">JQuery. (n.d.). Retrieved February 8, 2015, from </w:t>
+      <w:proofErr w:type="spellStart"/>
+      <w:r>
+        <w:t>JQuery</w:t>
+      </w:r>
+      <w:proofErr w:type="spellEnd"/>
+      <w:r>
+        <w:t>. (</w:t>
+      </w:r>
+      <w:proofErr w:type="spellStart"/>
+      <w:proofErr w:type="gramStart"/>
+      <w:r>
+        <w:t>n</w:t>
+      </w:r>
+      <w:proofErr w:type="gramEnd"/>
+      <w:r>
+        <w:t>.d.</w:t>
+      </w:r>
+      <w:proofErr w:type="spellEnd"/>
+      <w:r>
+        <w:t xml:space="preserve">). Retrieved February 8, 2015, from </w:t>
       </w:r>
       <w:hyperlink r:id="rId14">
         <w:r>
@@ -4991,7 +5151,20 @@
         <w:contextualSpacing/>
       </w:pPr>
       <w:r>
-        <w:t xml:space="preserve">PHP. (n.d.). Retrieved February 8, 2015, from </w:t>
+        <w:t>PHP. (</w:t>
+      </w:r>
+      <w:proofErr w:type="spellStart"/>
+      <w:proofErr w:type="gramStart"/>
+      <w:r>
+        <w:t>n</w:t>
+      </w:r>
+      <w:proofErr w:type="gramEnd"/>
+      <w:r>
+        <w:t>.d.</w:t>
+      </w:r>
+      <w:proofErr w:type="spellEnd"/>
+      <w:r>
+        <w:t xml:space="preserve">). Retrieved February 8, 2015, from </w:t>
       </w:r>
       <w:hyperlink r:id="rId15">
         <w:r>
@@ -5015,7 +5188,20 @@
         <w:contextualSpacing/>
       </w:pPr>
       <w:r>
-        <w:t xml:space="preserve">Web server Definition from PC Magazine Encyclopedia. (n.d.). Retrieved February 8, 2015, from </w:t>
+        <w:t>Web server Definition from PC Magazine Encyclopedia. (</w:t>
+      </w:r>
+      <w:proofErr w:type="spellStart"/>
+      <w:proofErr w:type="gramStart"/>
+      <w:r>
+        <w:t>n</w:t>
+      </w:r>
+      <w:proofErr w:type="gramEnd"/>
+      <w:r>
+        <w:t>.d.</w:t>
+      </w:r>
+      <w:proofErr w:type="spellEnd"/>
+      <w:r>
+        <w:t xml:space="preserve">). Retrieved February 8, 2015, from </w:t>
       </w:r>
       <w:hyperlink r:id="rId16">
         <w:r>
@@ -5040,7 +5226,20 @@
       </w:pPr>
       <w:r>
         <w:lastRenderedPageBreak/>
-        <w:t xml:space="preserve">Web client Definition from PC Magazine Encyclopedia. (n.d.). Retrieved February 8, 2015, from </w:t>
+        <w:t>Web client Definition from PC Magazine Encyclopedia. (</w:t>
+      </w:r>
+      <w:proofErr w:type="spellStart"/>
+      <w:proofErr w:type="gramStart"/>
+      <w:r>
+        <w:t>n</w:t>
+      </w:r>
+      <w:proofErr w:type="gramEnd"/>
+      <w:r>
+        <w:t>.d.</w:t>
+      </w:r>
+      <w:proofErr w:type="spellEnd"/>
+      <w:r>
+        <w:t xml:space="preserve">). Retrieved February 8, 2015, from </w:t>
       </w:r>
       <w:hyperlink r:id="rId17">
         <w:r>
@@ -5064,7 +5263,20 @@
         <w:contextualSpacing/>
       </w:pPr>
       <w:r>
-        <w:t>(n.d.). Retrieved February 8, 2015, from http://www.merriam-webster.com/dictionary/operating system</w:t>
+        <w:t>(</w:t>
+      </w:r>
+      <w:proofErr w:type="spellStart"/>
+      <w:proofErr w:type="gramStart"/>
+      <w:r>
+        <w:t>n</w:t>
+      </w:r>
+      <w:proofErr w:type="gramEnd"/>
+      <w:r>
+        <w:t>.d.</w:t>
+      </w:r>
+      <w:proofErr w:type="spellEnd"/>
+      <w:r>
+        <w:t>). Retrieved February 8, 2015, from http://www.merriam-webster.com/dictionary/operating system</w:t>
       </w:r>
     </w:p>
     <w:p>
@@ -5079,7 +5291,20 @@
         <w:contextualSpacing/>
       </w:pPr>
       <w:r>
-        <w:t xml:space="preserve">Nielsen Norman Group. (n.d.). Retrieved February 8, 2015, from </w:t>
+        <w:t>Nielsen Norman Group. (</w:t>
+      </w:r>
+      <w:proofErr w:type="spellStart"/>
+      <w:proofErr w:type="gramStart"/>
+      <w:r>
+        <w:t>n</w:t>
+      </w:r>
+      <w:proofErr w:type="gramEnd"/>
+      <w:r>
+        <w:t>.d.</w:t>
+      </w:r>
+      <w:proofErr w:type="spellEnd"/>
+      <w:r>
+        <w:t xml:space="preserve">). Retrieved February 8, 2015, from </w:t>
       </w:r>
       <w:hyperlink r:id="rId18">
         <w:r>
@@ -5103,7 +5328,20 @@
         <w:contextualSpacing/>
       </w:pPr>
       <w:r>
-        <w:t xml:space="preserve">W3C. (n.d.). Retrieved February 8, 2015, from </w:t>
+        <w:t>W3C. (</w:t>
+      </w:r>
+      <w:proofErr w:type="spellStart"/>
+      <w:proofErr w:type="gramStart"/>
+      <w:r>
+        <w:t>n</w:t>
+      </w:r>
+      <w:proofErr w:type="gramEnd"/>
+      <w:r>
+        <w:t>.d.</w:t>
+      </w:r>
+      <w:proofErr w:type="spellEnd"/>
+      <w:r>
+        <w:t xml:space="preserve">). Retrieved February 8, 2015, from </w:t>
       </w:r>
       <w:hyperlink r:id="rId19">
         <w:r>
@@ -5127,7 +5365,20 @@
         <w:contextualSpacing/>
       </w:pPr>
       <w:r>
-        <w:t xml:space="preserve">User Session Definition from PC Magazine Encyclopedia. (n.d.). Retrieved February 9, 2015, from </w:t>
+        <w:t>User Session Definition from PC Magazine Encyclopedia. (</w:t>
+      </w:r>
+      <w:proofErr w:type="spellStart"/>
+      <w:proofErr w:type="gramStart"/>
+      <w:r>
+        <w:t>n</w:t>
+      </w:r>
+      <w:proofErr w:type="gramEnd"/>
+      <w:r>
+        <w:t>.d.</w:t>
+      </w:r>
+      <w:proofErr w:type="spellEnd"/>
+      <w:r>
+        <w:t xml:space="preserve">). Retrieved February 9, 2015, from </w:t>
       </w:r>
       <w:hyperlink r:id="rId20">
         <w:r>
@@ -5356,7 +5607,7 @@
           <w:noProof/>
         </w:rPr>
         <w:drawing>
-          <wp:inline distT="114300" distB="114300" distL="114300" distR="114300" wp14:anchorId="08A74966" wp14:editId="14B78521">
+          <wp:inline distT="114300" distB="114300" distL="114300" distR="114300" wp14:anchorId="585B73BF" wp14:editId="47743BE1">
             <wp:extent cx="4917342" cy="2909888"/>
             <wp:effectExtent l="0" t="0" r="0" b="0"/>
             <wp:docPr id="2" name="image03.png"/>
@@ -5405,27 +5656,14 @@
       <w:r>
         <w:t>.</w:t>
       </w:r>
-      <w:r>
-        <w:fldChar w:fldCharType="begin"/>
-      </w:r>
-      <w:r>
-        <w:instrText xml:space="preserve"> SEQ Figure \* ARABIC \s 1 </w:instrText>
-      </w:r>
-      <w:r>
-        <w:fldChar w:fldCharType="separate"/>
-      </w:r>
-      <w:r>
-        <w:rPr>
-          <w:noProof/>
-        </w:rPr>
-        <w:t>1</w:t>
-      </w:r>
-      <w:r>
-        <w:rPr>
-          <w:noProof/>
-        </w:rPr>
-        <w:fldChar w:fldCharType="end"/>
-      </w:r>
+      <w:fldSimple w:instr=" SEQ Figure \* ARABIC \s 1 ">
+        <w:r>
+          <w:rPr>
+            <w:noProof/>
+          </w:rPr>
+          <w:t>1</w:t>
+        </w:r>
+      </w:fldSimple>
       <w:r>
         <w:t xml:space="preserve"> - Product Perspective</w:t>
       </w:r>
@@ -5645,11 +5883,19 @@
           <w:highlight w:val="white"/>
         </w:rPr>
       </w:pPr>
+      <w:proofErr w:type="spellStart"/>
       <w:r>
         <w:rPr>
           <w:highlight w:val="white"/>
         </w:rPr>
-        <w:t>Jquery.</w:t>
+        <w:t>Jquery</w:t>
+      </w:r>
+      <w:proofErr w:type="spellEnd"/>
+      <w:r>
+        <w:rPr>
+          <w:highlight w:val="white"/>
+        </w:rPr>
+        <w:t>.</w:t>
       </w:r>
     </w:p>
     <w:p>
@@ -6103,7 +6349,11 @@
       </w:pPr>
       <w:r>
         <w:br/>
-        <w:t xml:space="preserve"> Table 2.1 - </w:t>
+        <w:t xml:space="preserve"> </w:t>
+      </w:r>
+      <w:proofErr w:type="gramStart"/>
+      <w:r>
+        <w:t xml:space="preserve">Table 2.1 - </w:t>
       </w:r>
       <w:r>
         <w:t>Supported</w:t>
@@ -6114,6 +6364,7 @@
       <w:r>
         <w:t>.</w:t>
       </w:r>
+      <w:proofErr w:type="gramEnd"/>
     </w:p>
     <w:p>
       <w:pPr>
@@ -6339,30 +6590,69 @@
         <w:pStyle w:val="normal0"/>
         <w:spacing w:line="360" w:lineRule="auto"/>
       </w:pPr>
+    </w:p>
+    <w:p>
+      <w:pPr>
+        <w:pStyle w:val="normal0"/>
+        <w:spacing w:line="360" w:lineRule="auto"/>
+      </w:pPr>
+    </w:p>
+    <w:p>
+      <w:pPr>
+        <w:pStyle w:val="normal0"/>
+        <w:numPr>
+          <w:ilvl w:val="3"/>
+          <w:numId w:val="30"/>
+        </w:numPr>
+        <w:spacing w:line="360" w:lineRule="auto"/>
+        <w:ind w:left="360"/>
+      </w:pPr>
       <w:r>
         <w:rPr>
           <w:b/>
         </w:rPr>
-        <w:t>1. Use Case:</w:t>
-      </w:r>
-      <w:r>
-        <w:t xml:space="preserve"> Access Home Page</w:t>
-      </w:r>
-    </w:p>
-    <w:p>
-      <w:pPr>
-        <w:pStyle w:val="normal0"/>
-        <w:spacing w:line="360" w:lineRule="auto"/>
+        <w:lastRenderedPageBreak/>
+        <w:t>Use Case:</w:t>
+      </w:r>
+      <w:r>
+        <w:t xml:space="preserve"> </w:t>
+      </w:r>
+      <w:r>
+        <w:t>View</w:t>
+      </w:r>
+      <w:r>
+        <w:t xml:space="preserve"> home p</w:t>
+      </w:r>
+      <w:r>
+        <w:t>age</w:t>
+      </w:r>
+      <w:r>
+        <w:t>.</w:t>
+      </w:r>
+    </w:p>
+    <w:p>
+      <w:pPr>
+        <w:pStyle w:val="normal0"/>
+        <w:spacing w:line="360" w:lineRule="auto"/>
+        <w:ind w:left="360"/>
       </w:pPr>
       <w:r>
         <w:rPr>
           <w:b/>
         </w:rPr>
-        <w:lastRenderedPageBreak/>
-        <w:t xml:space="preserve">Brief Description: </w:t>
-      </w:r>
-      <w:r>
-        <w:t xml:space="preserve">The user types in </w:t>
+        <w:t>Brief Description:</w:t>
+      </w:r>
+      <w:r>
+        <w:rPr>
+          <w:b/>
+        </w:rPr>
+        <w:t xml:space="preserve"> </w:t>
+      </w:r>
+      <w:r>
+        <w:t>Visitor</w:t>
+      </w:r>
+      <w:r>
+        <w:t xml:space="preserve"> types in </w:t>
       </w:r>
       <w:hyperlink r:id="rId22">
         <w:r>
@@ -6374,34 +6664,49 @@
         </w:r>
       </w:hyperlink>
       <w:r>
-        <w:t xml:space="preserve"> on his/her web browser, which then takes them to the Home page of the website.</w:t>
-      </w:r>
-    </w:p>
-    <w:p>
-      <w:pPr>
-        <w:pStyle w:val="normal0"/>
-        <w:spacing w:line="360" w:lineRule="auto"/>
-      </w:pPr>
-    </w:p>
-    <w:p>
-      <w:pPr>
-        <w:pStyle w:val="normal0"/>
-        <w:spacing w:line="360" w:lineRule="auto"/>
+        <w:t xml:space="preserve"> on his/her web browser</w:t>
+      </w:r>
+      <w:r>
+        <w:t>, which then takes them to the h</w:t>
+      </w:r>
+      <w:r>
+        <w:t>ome page of the website.</w:t>
+      </w:r>
+    </w:p>
+    <w:p>
+      <w:pPr>
+        <w:pStyle w:val="normal0"/>
+        <w:spacing w:line="360" w:lineRule="auto"/>
+      </w:pPr>
+    </w:p>
+    <w:p>
+      <w:pPr>
+        <w:pStyle w:val="normal0"/>
+        <w:numPr>
+          <w:ilvl w:val="3"/>
+          <w:numId w:val="30"/>
+        </w:numPr>
+        <w:spacing w:line="360" w:lineRule="auto"/>
+        <w:ind w:left="360"/>
       </w:pPr>
       <w:r>
         <w:rPr>
           <w:b/>
         </w:rPr>
-        <w:t>2. Use Case:</w:t>
-      </w:r>
-      <w:r>
-        <w:t xml:space="preserve"> Sign-up for Newsletter</w:t>
-      </w:r>
-    </w:p>
-    <w:p>
-      <w:pPr>
-        <w:pStyle w:val="normal0"/>
-        <w:spacing w:line="360" w:lineRule="auto"/>
+        <w:t>Use Case:</w:t>
+      </w:r>
+      <w:r>
+        <w:t xml:space="preserve"> Send </w:t>
+      </w:r>
+      <w:r>
+        <w:t>message to Youth of Restoration.</w:t>
+      </w:r>
+    </w:p>
+    <w:p>
+      <w:pPr>
+        <w:pStyle w:val="normal0"/>
+        <w:spacing w:line="360" w:lineRule="auto"/>
+        <w:ind w:left="360"/>
       </w:pPr>
       <w:r>
         <w:rPr>
@@ -6410,76 +6715,196 @@
         <w:t xml:space="preserve">Brief Description: </w:t>
       </w:r>
       <w:r>
-        <w:t>The user enters a valid email address in the Newsletter sign-up field which adds them to the database of free newsletter subscription.</w:t>
-      </w:r>
-    </w:p>
-    <w:p>
-      <w:pPr>
-        <w:pStyle w:val="normal0"/>
-        <w:spacing w:line="360" w:lineRule="auto"/>
-      </w:pPr>
-    </w:p>
-    <w:p>
-      <w:pPr>
-        <w:pStyle w:val="normal0"/>
-        <w:spacing w:line="360" w:lineRule="auto"/>
+        <w:t>Visitor</w:t>
+      </w:r>
+      <w:r>
+        <w:t xml:space="preserve"> clicks the contact link and is directed to the contact page. At this page, a </w:t>
+      </w:r>
+      <w:r>
+        <w:t>visitor</w:t>
+      </w:r>
+      <w:r>
+        <w:t xml:space="preserve"> enters valid data on the input fields and a message is sent to the organization email.</w:t>
+      </w:r>
+    </w:p>
+    <w:p>
+      <w:pPr>
+        <w:pStyle w:val="normal0"/>
+        <w:spacing w:line="360" w:lineRule="auto"/>
+      </w:pPr>
+    </w:p>
+    <w:p>
+      <w:pPr>
+        <w:pStyle w:val="normal0"/>
+        <w:numPr>
+          <w:ilvl w:val="3"/>
+          <w:numId w:val="30"/>
+        </w:numPr>
+        <w:spacing w:line="360" w:lineRule="auto"/>
+        <w:ind w:left="360"/>
       </w:pPr>
       <w:r>
         <w:rPr>
           <w:b/>
         </w:rPr>
-        <w:t>3. Use Case:</w:t>
-      </w:r>
-      <w:r>
-        <w:t xml:space="preserve"> Send contact form</w:t>
-      </w:r>
-    </w:p>
-    <w:p>
-      <w:pPr>
-        <w:pStyle w:val="normal0"/>
-        <w:spacing w:line="360" w:lineRule="auto"/>
+        <w:t>Use Case:</w:t>
+      </w:r>
+      <w:r>
+        <w:t xml:space="preserve"> </w:t>
+      </w:r>
+      <w:r>
+        <w:t>View Facebook widget.</w:t>
+      </w:r>
+    </w:p>
+    <w:p>
+      <w:pPr>
+        <w:pStyle w:val="normal0"/>
+        <w:spacing w:line="360" w:lineRule="auto"/>
+        <w:ind w:left="360"/>
       </w:pPr>
       <w:r>
         <w:rPr>
           <w:b/>
         </w:rPr>
+        <w:t>Brief Description:</w:t>
+      </w:r>
+      <w:r>
+        <w:t xml:space="preserve"> Visitor enters the home page and is able to view the Facebook widget.</w:t>
+      </w:r>
+    </w:p>
+    <w:p>
+      <w:pPr>
+        <w:pStyle w:val="normal0"/>
+        <w:spacing w:line="360" w:lineRule="auto"/>
+      </w:pPr>
+    </w:p>
+    <w:p>
+      <w:pPr>
+        <w:pStyle w:val="normal0"/>
+        <w:numPr>
+          <w:ilvl w:val="3"/>
+          <w:numId w:val="30"/>
+        </w:numPr>
+        <w:spacing w:line="360" w:lineRule="auto"/>
+        <w:ind w:left="360"/>
+      </w:pPr>
+      <w:r>
+        <w:rPr>
+          <w:b/>
+        </w:rPr>
+        <w:t>Use Case:</w:t>
+      </w:r>
+      <w:r>
+        <w:t xml:space="preserve"> </w:t>
+      </w:r>
+      <w:r>
+        <w:t>View Photo Slider on the home page.</w:t>
+      </w:r>
+    </w:p>
+    <w:p>
+      <w:pPr>
+        <w:pStyle w:val="normal0"/>
+        <w:spacing w:line="360" w:lineRule="auto"/>
+        <w:ind w:left="360"/>
+      </w:pPr>
+      <w:r>
+        <w:rPr>
+          <w:b/>
+        </w:rPr>
+        <w:t>Brief Description:</w:t>
+      </w:r>
+      <w:r>
+        <w:rPr>
+          <w:b/>
+        </w:rPr>
+        <w:t xml:space="preserve"> </w:t>
+      </w:r>
+      <w:r>
+        <w:t>Visitor enters the home page and shall see a photo slider.</w:t>
+      </w:r>
+    </w:p>
+    <w:p>
+      <w:pPr>
+        <w:pStyle w:val="normal0"/>
+        <w:spacing w:line="360" w:lineRule="auto"/>
+      </w:pPr>
+    </w:p>
+    <w:p>
+      <w:pPr>
+        <w:pStyle w:val="normal0"/>
+        <w:numPr>
+          <w:ilvl w:val="3"/>
+          <w:numId w:val="30"/>
+        </w:numPr>
+        <w:spacing w:line="360" w:lineRule="auto"/>
+        <w:ind w:left="360"/>
+      </w:pPr>
+      <w:r>
+        <w:rPr>
+          <w:b/>
+        </w:rPr>
+        <w:t>Use Case:</w:t>
+      </w:r>
+      <w:r>
+        <w:t xml:space="preserve"> </w:t>
+      </w:r>
+      <w:r>
+        <w:t>Become a volunteer</w:t>
+      </w:r>
+      <w:r>
+        <w:t>.</w:t>
+      </w:r>
+    </w:p>
+    <w:p>
+      <w:pPr>
+        <w:pStyle w:val="normal0"/>
+        <w:spacing w:line="360" w:lineRule="auto"/>
+        <w:ind w:left="360"/>
+      </w:pPr>
+      <w:r>
+        <w:rPr>
+          <w:b/>
+        </w:rPr>
         <w:t xml:space="preserve">Brief Description: </w:t>
       </w:r>
       <w:r>
-        <w:t xml:space="preserve">The user clicks the contact link at the main menu and is directed to the contact page. At this page, </w:t>
-      </w:r>
-      <w:r>
-        <w:t>a user enters</w:t>
-      </w:r>
-      <w:r>
-        <w:t xml:space="preserve"> valid data on the input fields and a message is sent to the organization email.</w:t>
-      </w:r>
-    </w:p>
-    <w:p>
-      <w:pPr>
-        <w:pStyle w:val="normal0"/>
-        <w:spacing w:line="360" w:lineRule="auto"/>
-      </w:pPr>
-    </w:p>
-    <w:p>
-      <w:pPr>
-        <w:pStyle w:val="normal0"/>
-        <w:spacing w:line="360" w:lineRule="auto"/>
+        <w:t>The visitor enters Get Involved link and is able to send a form with his/her information to become a volunteer.</w:t>
+      </w:r>
+    </w:p>
+    <w:p>
+      <w:pPr>
+        <w:pStyle w:val="normal0"/>
+        <w:spacing w:line="360" w:lineRule="auto"/>
+      </w:pPr>
+    </w:p>
+    <w:p>
+      <w:pPr>
+        <w:pStyle w:val="normal0"/>
+        <w:numPr>
+          <w:ilvl w:val="3"/>
+          <w:numId w:val="30"/>
+        </w:numPr>
+        <w:spacing w:line="360" w:lineRule="auto"/>
+        <w:ind w:left="360"/>
       </w:pPr>
       <w:r>
         <w:rPr>
           <w:b/>
         </w:rPr>
-        <w:t>4. Use Case:</w:t>
-      </w:r>
-      <w:r>
-        <w:t xml:space="preserve"> Accessing external widgets</w:t>
-      </w:r>
-    </w:p>
-    <w:p>
-      <w:pPr>
-        <w:pStyle w:val="normal0"/>
-        <w:spacing w:line="360" w:lineRule="auto"/>
+        <w:t>Use Case:</w:t>
+      </w:r>
+      <w:r>
+        <w:t xml:space="preserve"> </w:t>
+      </w:r>
+      <w:r>
+        <w:t>Make donation.</w:t>
+      </w:r>
+    </w:p>
+    <w:p>
+      <w:pPr>
+        <w:pStyle w:val="normal0"/>
+        <w:spacing w:line="360" w:lineRule="auto"/>
+        <w:ind w:left="360"/>
       </w:pPr>
       <w:r>
         <w:rPr>
@@ -6488,20 +6913,17 @@
         <w:t xml:space="preserve">Brief Description: </w:t>
       </w:r>
       <w:r>
-        <w:t>When the user clicks on the widgets displayed on the Homepage to go to either a social media site or a crowd</w:t>
-      </w:r>
-      <w:r>
-        <w:t xml:space="preserve"> </w:t>
-      </w:r>
-      <w:r>
-        <w:t>funding site associated with the no</w:t>
-      </w:r>
-      <w:r>
-        <w:t>n</w:t>
-      </w:r>
-      <w:r>
-        <w:t>-profit, it opens the web page of the associated site in a new window.</w:t>
-      </w:r>
+        <w:t>The user</w:t>
+      </w:r>
+      <w:r>
+        <w:t xml:space="preserve"> enters the donation link and is able to see the address to send a check.</w:t>
+      </w:r>
+    </w:p>
+    <w:p>
+      <w:pPr>
+        <w:pStyle w:val="normal0"/>
+        <w:spacing w:line="360" w:lineRule="auto"/>
+      </w:pPr>
     </w:p>
     <w:p>
       <w:pPr>
@@ -6534,13 +6956,18 @@
     <w:p>
       <w:pPr>
         <w:pStyle w:val="normal0"/>
-        <w:spacing w:line="360" w:lineRule="auto"/>
+        <w:numPr>
+          <w:ilvl w:val="3"/>
+          <w:numId w:val="29"/>
+        </w:numPr>
+        <w:spacing w:line="360" w:lineRule="auto"/>
+        <w:ind w:left="360"/>
       </w:pPr>
       <w:r>
         <w:rPr>
           <w:b/>
         </w:rPr>
-        <w:t xml:space="preserve">1. Use Case: </w:t>
+        <w:t xml:space="preserve">Use Case: </w:t>
       </w:r>
       <w:r>
         <w:t>Authorized access to Admin mode.</w:t>
@@ -6550,6 +6977,7 @@
       <w:pPr>
         <w:pStyle w:val="normal0"/>
         <w:spacing w:line="360" w:lineRule="auto"/>
+        <w:ind w:left="360"/>
       </w:pPr>
       <w:r>
         <w:rPr>
@@ -6564,34 +6992,46 @@
         <w:t xml:space="preserve"> </w:t>
       </w:r>
       <w:r>
-        <w:t>The super user enters his/her credentials to access the admin panel of the website which allows them higher privileges on the system. Any unauthorized user/invalid credentials should be denied access to the admin mode.</w:t>
-      </w:r>
-    </w:p>
-    <w:p>
-      <w:pPr>
-        <w:pStyle w:val="normal0"/>
-        <w:spacing w:line="360" w:lineRule="auto"/>
-      </w:pPr>
-    </w:p>
-    <w:p>
-      <w:pPr>
-        <w:pStyle w:val="normal0"/>
-        <w:spacing w:line="360" w:lineRule="auto"/>
+        <w:t xml:space="preserve">The </w:t>
+      </w:r>
+      <w:r>
+        <w:t>administrator</w:t>
+      </w:r>
+      <w:r>
+        <w:t xml:space="preserve"> enters his/her credentials to access the admin panel of the website which allows them higher privileges on the system. Any unauthorized user/invalid credentials should be denied access to the admin mode.</w:t>
+      </w:r>
+    </w:p>
+    <w:p>
+      <w:pPr>
+        <w:pStyle w:val="normal0"/>
+        <w:spacing w:line="360" w:lineRule="auto"/>
+      </w:pPr>
+    </w:p>
+    <w:p>
+      <w:pPr>
+        <w:pStyle w:val="normal0"/>
+        <w:numPr>
+          <w:ilvl w:val="3"/>
+          <w:numId w:val="29"/>
+        </w:numPr>
+        <w:spacing w:line="360" w:lineRule="auto"/>
+        <w:ind w:left="360"/>
       </w:pPr>
       <w:r>
         <w:rPr>
           <w:b/>
         </w:rPr>
-        <w:t xml:space="preserve">2. Use Case: </w:t>
-      </w:r>
-      <w:r>
-        <w:t>Maintenance message</w:t>
-      </w:r>
-    </w:p>
-    <w:p>
-      <w:pPr>
-        <w:pStyle w:val="normal0"/>
-        <w:spacing w:line="360" w:lineRule="auto"/>
+        <w:t xml:space="preserve">Use Case: </w:t>
+      </w:r>
+      <w:r>
+        <w:t>Manage Users.</w:t>
+      </w:r>
+    </w:p>
+    <w:p>
+      <w:pPr>
+        <w:pStyle w:val="normal0"/>
+        <w:spacing w:line="360" w:lineRule="auto"/>
+        <w:ind w:left="360"/>
       </w:pPr>
       <w:r>
         <w:rPr>
@@ -6600,59 +7040,40 @@
         <w:t>Brief Description:</w:t>
       </w:r>
       <w:r>
-        <w:t xml:space="preserve"> The authorized </w:t>
-      </w:r>
-      <w:r>
-        <w:t>super user</w:t>
-      </w:r>
-      <w:r>
-        <w:t xml:space="preserve"> uses his/her credentials to access the </w:t>
-      </w:r>
-      <w:r>
-        <w:t>server</w:t>
-      </w:r>
-      <w:r>
-        <w:t xml:space="preserve"> of the website which allows </w:t>
-      </w:r>
-      <w:r>
-        <w:t>putting</w:t>
-      </w:r>
-      <w:r>
-        <w:t xml:space="preserve"> the website in Maintenance mode with a default “The website is currently down for maintenance. Please check back shortly” message.</w:t>
-      </w:r>
-    </w:p>
-    <w:p>
-      <w:pPr>
-        <w:pStyle w:val="normal0"/>
-        <w:spacing w:line="360" w:lineRule="auto"/>
-      </w:pPr>
-    </w:p>
-    <w:p>
-      <w:pPr>
-        <w:pStyle w:val="normal0"/>
-        <w:spacing w:line="360" w:lineRule="auto"/>
-      </w:pPr>
-    </w:p>
-    <w:p>
-      <w:pPr>
-        <w:pStyle w:val="normal0"/>
-        <w:spacing w:line="360" w:lineRule="auto"/>
+        <w:t xml:space="preserve">  Logged user with admin privileges enters the user section and is able to view, register, update and delete users.</w:t>
+      </w:r>
+    </w:p>
+    <w:p>
+      <w:pPr>
+        <w:pStyle w:val="normal0"/>
+        <w:spacing w:line="360" w:lineRule="auto"/>
+      </w:pPr>
+    </w:p>
+    <w:p>
+      <w:pPr>
+        <w:pStyle w:val="normal0"/>
+        <w:numPr>
+          <w:ilvl w:val="3"/>
+          <w:numId w:val="29"/>
+        </w:numPr>
+        <w:spacing w:line="360" w:lineRule="auto"/>
+        <w:ind w:left="360"/>
       </w:pPr>
       <w:r>
         <w:rPr>
           <w:b/>
         </w:rPr>
-        <w:lastRenderedPageBreak/>
-        <w:t xml:space="preserve">3. Use Case: </w:t>
-      </w:r>
-      <w:r>
-        <w:t>Manage users</w:t>
-      </w:r>
-    </w:p>
-    <w:p>
-      <w:pPr>
-        <w:pStyle w:val="normal0"/>
-        <w:spacing w:line="360" w:lineRule="auto"/>
+        <w:t xml:space="preserve">Use Case: </w:t>
+      </w:r>
+      <w:r>
+        <w:t xml:space="preserve"> Manage Sponsors.</w:t>
+      </w:r>
+    </w:p>
+    <w:p>
+      <w:pPr>
+        <w:pStyle w:val="normal0"/>
+        <w:spacing w:line="360" w:lineRule="auto"/>
+        <w:ind w:left="360"/>
       </w:pPr>
       <w:r>
         <w:rPr>
@@ -6661,34 +7082,40 @@
         <w:t>Brief Description:</w:t>
       </w:r>
       <w:r>
-        <w:t xml:space="preserve">  Logged user with admin privileges enters the user section and is able to view, register, update and delete users.</w:t>
-      </w:r>
-    </w:p>
-    <w:p>
-      <w:pPr>
-        <w:pStyle w:val="normal0"/>
-        <w:spacing w:line="360" w:lineRule="auto"/>
-      </w:pPr>
-    </w:p>
-    <w:p>
-      <w:pPr>
-        <w:pStyle w:val="normal0"/>
-        <w:spacing w:line="360" w:lineRule="auto"/>
+        <w:t xml:space="preserve">  Logged user enters the user section and is able to view, register, update and delete sponsors.</w:t>
+      </w:r>
+    </w:p>
+    <w:p>
+      <w:pPr>
+        <w:pStyle w:val="normal0"/>
+        <w:spacing w:line="360" w:lineRule="auto"/>
+      </w:pPr>
+    </w:p>
+    <w:p>
+      <w:pPr>
+        <w:pStyle w:val="normal0"/>
+        <w:numPr>
+          <w:ilvl w:val="3"/>
+          <w:numId w:val="29"/>
+        </w:numPr>
+        <w:spacing w:line="360" w:lineRule="auto"/>
+        <w:ind w:left="360"/>
       </w:pPr>
       <w:r>
         <w:rPr>
           <w:b/>
         </w:rPr>
-        <w:t xml:space="preserve">4. Use Case: </w:t>
-      </w:r>
-      <w:r>
-        <w:t>Manage sponsors</w:t>
-      </w:r>
-    </w:p>
-    <w:p>
-      <w:pPr>
-        <w:pStyle w:val="normal0"/>
-        <w:spacing w:line="360" w:lineRule="auto"/>
+        <w:t xml:space="preserve">Use Case: </w:t>
+      </w:r>
+      <w:r>
+        <w:t xml:space="preserve"> Manage Events.</w:t>
+      </w:r>
+    </w:p>
+    <w:p>
+      <w:pPr>
+        <w:pStyle w:val="normal0"/>
+        <w:spacing w:line="360" w:lineRule="auto"/>
+        <w:ind w:left="360"/>
       </w:pPr>
       <w:r>
         <w:rPr>
@@ -6697,34 +7124,46 @@
         <w:t>Brief Description:</w:t>
       </w:r>
       <w:r>
-        <w:t xml:space="preserve">  Logged user enters the user section and is able to view, register, update and delete sponsors.</w:t>
-      </w:r>
-    </w:p>
-    <w:p>
-      <w:pPr>
-        <w:pStyle w:val="normal0"/>
-        <w:spacing w:line="360" w:lineRule="auto"/>
-      </w:pPr>
-    </w:p>
-    <w:p>
-      <w:pPr>
-        <w:pStyle w:val="normal0"/>
-        <w:spacing w:line="360" w:lineRule="auto"/>
+        <w:t xml:space="preserve">  Logged user enters the user section and is able to view, register, update and delete events on the schedule.</w:t>
+      </w:r>
+    </w:p>
+    <w:p>
+      <w:pPr>
+        <w:pStyle w:val="normal0"/>
+        <w:spacing w:line="360" w:lineRule="auto"/>
+      </w:pPr>
+    </w:p>
+    <w:p>
+      <w:pPr>
+        <w:pStyle w:val="normal0"/>
+        <w:spacing w:line="360" w:lineRule="auto"/>
+      </w:pPr>
+    </w:p>
+    <w:p>
+      <w:pPr>
+        <w:pStyle w:val="normal0"/>
+        <w:numPr>
+          <w:ilvl w:val="3"/>
+          <w:numId w:val="29"/>
+        </w:numPr>
+        <w:spacing w:line="360" w:lineRule="auto"/>
+        <w:ind w:left="360"/>
       </w:pPr>
       <w:r>
         <w:rPr>
           <w:b/>
         </w:rPr>
-        <w:t xml:space="preserve">5. Use Case: </w:t>
-      </w:r>
-      <w:r>
-        <w:t>Manage events</w:t>
-      </w:r>
-    </w:p>
-    <w:p>
-      <w:pPr>
-        <w:pStyle w:val="normal0"/>
-        <w:spacing w:line="360" w:lineRule="auto"/>
+        <w:t xml:space="preserve">Use Case: </w:t>
+      </w:r>
+      <w:r>
+        <w:t xml:space="preserve"> Manage News.</w:t>
+      </w:r>
+    </w:p>
+    <w:p>
+      <w:pPr>
+        <w:pStyle w:val="normal0"/>
+        <w:spacing w:line="360" w:lineRule="auto"/>
+        <w:ind w:left="360"/>
       </w:pPr>
       <w:r>
         <w:rPr>
@@ -6733,34 +7172,40 @@
         <w:t>Brief Description:</w:t>
       </w:r>
       <w:r>
-        <w:t xml:space="preserve">  Logged user enters the user section and is able to view, register, update and delete events on the schedule.</w:t>
-      </w:r>
-    </w:p>
-    <w:p>
-      <w:pPr>
-        <w:pStyle w:val="normal0"/>
-        <w:spacing w:line="360" w:lineRule="auto"/>
-      </w:pPr>
-    </w:p>
-    <w:p>
-      <w:pPr>
-        <w:pStyle w:val="normal0"/>
-        <w:spacing w:line="360" w:lineRule="auto"/>
+        <w:t xml:space="preserve">  Logged user enters the user section and is able to view, register, update and delete news.</w:t>
+      </w:r>
+    </w:p>
+    <w:p>
+      <w:pPr>
+        <w:pStyle w:val="normal0"/>
+        <w:spacing w:line="360" w:lineRule="auto"/>
+      </w:pPr>
+    </w:p>
+    <w:p>
+      <w:pPr>
+        <w:pStyle w:val="normal0"/>
+        <w:numPr>
+          <w:ilvl w:val="3"/>
+          <w:numId w:val="29"/>
+        </w:numPr>
+        <w:spacing w:line="360" w:lineRule="auto"/>
+        <w:ind w:left="360"/>
       </w:pPr>
       <w:r>
         <w:rPr>
           <w:b/>
         </w:rPr>
-        <w:t xml:space="preserve">6. Use Case: </w:t>
-      </w:r>
-      <w:r>
-        <w:t>Manage news</w:t>
-      </w:r>
-    </w:p>
-    <w:p>
-      <w:pPr>
-        <w:pStyle w:val="normal0"/>
-        <w:spacing w:line="360" w:lineRule="auto"/>
+        <w:t xml:space="preserve">Use Case: </w:t>
+      </w:r>
+      <w:r>
+        <w:t xml:space="preserve"> Manage Blog Posts.</w:t>
+      </w:r>
+    </w:p>
+    <w:p>
+      <w:pPr>
+        <w:pStyle w:val="normal0"/>
+        <w:spacing w:line="360" w:lineRule="auto"/>
+        <w:ind w:left="360"/>
       </w:pPr>
       <w:r>
         <w:rPr>
@@ -6769,34 +7214,40 @@
         <w:t>Brief Description:</w:t>
       </w:r>
       <w:r>
-        <w:t xml:space="preserve">  Logged user enters the user section and is able to view, register, update and delete news.</w:t>
-      </w:r>
-    </w:p>
-    <w:p>
-      <w:pPr>
-        <w:pStyle w:val="normal0"/>
-        <w:spacing w:line="360" w:lineRule="auto"/>
-      </w:pPr>
-    </w:p>
-    <w:p>
-      <w:pPr>
-        <w:pStyle w:val="normal0"/>
-        <w:spacing w:line="360" w:lineRule="auto"/>
+        <w:t xml:space="preserve">  Logged user enters the user section and is able to view, register, update and delete blog posts.</w:t>
+      </w:r>
+    </w:p>
+    <w:p>
+      <w:pPr>
+        <w:pStyle w:val="normal0"/>
+        <w:spacing w:line="360" w:lineRule="auto"/>
+      </w:pPr>
+    </w:p>
+    <w:p>
+      <w:pPr>
+        <w:pStyle w:val="normal0"/>
+        <w:numPr>
+          <w:ilvl w:val="3"/>
+          <w:numId w:val="29"/>
+        </w:numPr>
+        <w:spacing w:line="360" w:lineRule="auto"/>
+        <w:ind w:left="360"/>
       </w:pPr>
       <w:r>
         <w:rPr>
           <w:b/>
         </w:rPr>
-        <w:t xml:space="preserve">7. Use Case: </w:t>
-      </w:r>
-      <w:r>
-        <w:t>Manage blog posts</w:t>
-      </w:r>
-    </w:p>
-    <w:p>
-      <w:pPr>
-        <w:pStyle w:val="normal0"/>
-        <w:spacing w:line="360" w:lineRule="auto"/>
+        <w:t xml:space="preserve">Use Case: </w:t>
+      </w:r>
+      <w:r>
+        <w:t xml:space="preserve"> Manage Volunteers.</w:t>
+      </w:r>
+    </w:p>
+    <w:p>
+      <w:pPr>
+        <w:pStyle w:val="normal0"/>
+        <w:spacing w:line="360" w:lineRule="auto"/>
+        <w:ind w:left="360"/>
       </w:pPr>
       <w:r>
         <w:rPr>
@@ -6805,7 +7256,13 @@
         <w:t>Brief Description:</w:t>
       </w:r>
       <w:r>
-        <w:t xml:space="preserve">  Logged user enters the user section and is able to view, register, update and delete blog posts.</w:t>
+        <w:t xml:space="preserve">  Logged user enters the user section and is able to view, register, update and delete </w:t>
+      </w:r>
+      <w:r>
+        <w:t>volunteers</w:t>
+      </w:r>
+      <w:r>
+        <w:t>.</w:t>
       </w:r>
     </w:p>
     <w:p>
@@ -6869,6 +7326,7 @@
         <w:contextualSpacing/>
       </w:pPr>
       <w:r>
+        <w:lastRenderedPageBreak/>
         <w:t>Home;</w:t>
       </w:r>
     </w:p>
@@ -6959,7 +7417,6 @@
         <w:contextualSpacing/>
       </w:pPr>
       <w:r>
-        <w:lastRenderedPageBreak/>
         <w:t>Donation;</w:t>
       </w:r>
     </w:p>
@@ -7135,27 +7592,8 @@
         <w:ind w:hanging="359"/>
         <w:contextualSpacing/>
       </w:pPr>
-      <w:r>
-        <w:t xml:space="preserve">Integration with </w:t>
-      </w:r>
-      <w:r>
-        <w:t>crowd funding</w:t>
-      </w:r>
-      <w:r>
-        <w:t>;</w:t>
-      </w:r>
-    </w:p>
-    <w:p>
-      <w:pPr>
-        <w:pStyle w:val="normal0"/>
-        <w:numPr>
-          <w:ilvl w:val="0"/>
-          <w:numId w:val="10"/>
-        </w:numPr>
-        <w:spacing w:line="360" w:lineRule="auto"/>
-        <w:ind w:hanging="359"/>
-        <w:contextualSpacing/>
-      </w:pPr>
+      <w:bookmarkStart w:id="12" w:name="_GoBack"/>
+      <w:bookmarkEnd w:id="12"/>
       <w:r>
         <w:t>Photo slider for the home page;</w:t>
       </w:r>
@@ -7249,14 +7687,14 @@
           <w:szCs w:val="32"/>
         </w:rPr>
       </w:pPr>
-      <w:bookmarkStart w:id="12" w:name="_Toc285227598"/>
+      <w:bookmarkStart w:id="13" w:name="_Toc285227598"/>
       <w:r>
         <w:rPr>
           <w:szCs w:val="32"/>
         </w:rPr>
         <w:t>User characteristics</w:t>
       </w:r>
-      <w:bookmarkEnd w:id="12"/>
+      <w:bookmarkEnd w:id="13"/>
     </w:p>
     <w:p>
       <w:pPr>
@@ -7298,11 +7736,11 @@
         </w:numPr>
         <w:spacing w:line="360" w:lineRule="auto"/>
       </w:pPr>
-      <w:bookmarkStart w:id="13" w:name="_Toc285227599"/>
+      <w:bookmarkStart w:id="14" w:name="_Toc285227599"/>
       <w:r>
         <w:t>Constraints</w:t>
       </w:r>
-      <w:bookmarkEnd w:id="13"/>
+      <w:bookmarkEnd w:id="14"/>
     </w:p>
     <w:p>
       <w:pPr>
@@ -7398,11 +7836,11 @@
         </w:numPr>
         <w:spacing w:line="360" w:lineRule="auto"/>
       </w:pPr>
-      <w:bookmarkStart w:id="14" w:name="_Toc285227600"/>
+      <w:bookmarkStart w:id="15" w:name="_Toc285227600"/>
       <w:r>
         <w:t>Assumptions and dependencies</w:t>
       </w:r>
-      <w:bookmarkEnd w:id="14"/>
+      <w:bookmarkEnd w:id="15"/>
     </w:p>
     <w:p>
       <w:pPr>
@@ -7424,10 +7862,16 @@
         <w:t xml:space="preserve">Certain advanced functionalities in the Administration mode of the proposed website shall be developed under the assumption that there exists a </w:t>
       </w:r>
       <w:r>
-        <w:t>super user</w:t>
-      </w:r>
-      <w:r>
-        <w:t xml:space="preserve"> capable of administering it. Any changes to this condition shall require changes to the existing document. </w:t>
+        <w:t>administrator</w:t>
+      </w:r>
+      <w:r>
+        <w:t xml:space="preserve"> capable of </w:t>
+      </w:r>
+      <w:r>
+        <w:t>manage</w:t>
+      </w:r>
+      <w:r>
+        <w:t xml:space="preserve"> it. Any changes to this condition shall require changes to the existing document. </w:t>
       </w:r>
     </w:p>
     <w:p>
@@ -7449,7 +7893,7 @@
           <w:szCs w:val="34"/>
         </w:rPr>
       </w:pPr>
-      <w:bookmarkStart w:id="15" w:name="_Toc285227601"/>
+      <w:bookmarkStart w:id="16" w:name="_Toc285227601"/>
       <w:r>
         <w:rPr>
           <w:sz w:val="34"/>
@@ -7457,7 +7901,7 @@
         </w:rPr>
         <w:t>Specific requirements</w:t>
       </w:r>
-      <w:bookmarkEnd w:id="15"/>
+      <w:bookmarkEnd w:id="16"/>
     </w:p>
     <w:p>
       <w:pPr>
@@ -7494,12 +7938,11 @@
         </w:numPr>
         <w:spacing w:line="360" w:lineRule="auto"/>
       </w:pPr>
-      <w:bookmarkStart w:id="16" w:name="_Toc285227602"/>
-      <w:r>
-        <w:lastRenderedPageBreak/>
+      <w:bookmarkStart w:id="17" w:name="_Toc285227602"/>
+      <w:r>
         <w:t>External interfaces</w:t>
       </w:r>
-      <w:bookmarkEnd w:id="16"/>
+      <w:bookmarkEnd w:id="17"/>
     </w:p>
     <w:p>
       <w:pPr>
@@ -7530,7 +7973,20 @@
         <w:t xml:space="preserve"> </w:t>
       </w:r>
       <w:r>
-        <w:t xml:space="preserve">Restoration website primarily resides on the Apache Web server. The system interfaces with the database server using php programming language to store and retrieve data, links with external widgets such as social media and payment related applications interface using JavaScript. Finally, it also interfaces with the client web browser using Hyper Text Transfer Protocol on any network enabled windows or </w:t>
+        <w:t xml:space="preserve">Restoration website primarily resides on the Apache Web server. The system interfaces with the database server using </w:t>
+      </w:r>
+      <w:proofErr w:type="spellStart"/>
+      <w:proofErr w:type="gramStart"/>
+      <w:r>
+        <w:t>php</w:t>
+      </w:r>
+      <w:proofErr w:type="spellEnd"/>
+      <w:r>
+        <w:t xml:space="preserve"> programming</w:t>
+      </w:r>
+      <w:proofErr w:type="gramEnd"/>
+      <w:r>
+        <w:t xml:space="preserve"> language to store and retrieve data, links with external widgets such as social media and payment related applications interface using JavaScript. Finally, it also interfaces with the client web browser using Hyper Text Transfer Protocol on any network enabled windows or </w:t>
       </w:r>
       <w:r>
         <w:t>Mac</w:t>
@@ -7559,11 +8015,11 @@
         </w:numPr>
         <w:spacing w:line="360" w:lineRule="auto"/>
       </w:pPr>
-      <w:bookmarkStart w:id="17" w:name="_Toc285227603"/>
+      <w:bookmarkStart w:id="18" w:name="_Toc285227603"/>
       <w:r>
         <w:t>Functions</w:t>
       </w:r>
-      <w:bookmarkEnd w:id="17"/>
+      <w:bookmarkEnd w:id="18"/>
     </w:p>
     <w:p>
       <w:pPr>
@@ -7616,7 +8072,7 @@
           <w:szCs w:val="30"/>
         </w:rPr>
       </w:pPr>
-      <w:bookmarkStart w:id="18" w:name="_Toc285227604"/>
+      <w:bookmarkStart w:id="19" w:name="_Toc285227604"/>
       <w:r>
         <w:rPr>
           <w:sz w:val="30"/>
@@ -7624,7 +8080,7 @@
         </w:rPr>
         <w:t>Main Functions</w:t>
       </w:r>
-      <w:bookmarkEnd w:id="18"/>
+      <w:bookmarkEnd w:id="19"/>
     </w:p>
     <w:p>
       <w:pPr>
@@ -7697,6 +8153,7 @@
         <w:contextualSpacing/>
       </w:pPr>
       <w:r>
+        <w:lastRenderedPageBreak/>
         <w:t>The website shall prominently display the widgets for social media and payment related external interfaces.</w:t>
       </w:r>
     </w:p>
@@ -7712,27 +8169,6 @@
         <w:contextualSpacing/>
       </w:pPr>
       <w:r>
-        <w:t xml:space="preserve">The website shall have a “call to action” widget that allows </w:t>
-      </w:r>
-      <w:r>
-        <w:t>signing</w:t>
-      </w:r>
-      <w:r>
-        <w:t xml:space="preserve"> up for newsletters.</w:t>
-      </w:r>
-    </w:p>
-    <w:p>
-      <w:pPr>
-        <w:pStyle w:val="normal0"/>
-        <w:numPr>
-          <w:ilvl w:val="0"/>
-          <w:numId w:val="2"/>
-        </w:numPr>
-        <w:spacing w:line="360" w:lineRule="auto"/>
-        <w:ind w:left="1800" w:hanging="359"/>
-        <w:contextualSpacing/>
-      </w:pPr>
-      <w:r>
         <w:t>The website shall have a drop-down menu option to choose additional features.</w:t>
       </w:r>
     </w:p>
@@ -7772,7 +8208,6 @@
           <w:b/>
           <w:sz w:val="28"/>
         </w:rPr>
-        <w:lastRenderedPageBreak/>
         <w:t>Admin mode:</w:t>
       </w:r>
     </w:p>
@@ -7804,27 +8239,6 @@
       </w:pPr>
       <w:r>
         <w:t>The website shall allow an authorized user with higher privileges to edit or delete the contents of the website.</w:t>
-      </w:r>
-    </w:p>
-    <w:p>
-      <w:pPr>
-        <w:pStyle w:val="normal0"/>
-        <w:numPr>
-          <w:ilvl w:val="0"/>
-          <w:numId w:val="18"/>
-        </w:numPr>
-        <w:spacing w:line="360" w:lineRule="auto"/>
-        <w:ind w:left="1800" w:hanging="359"/>
-        <w:contextualSpacing/>
-      </w:pPr>
-      <w:r>
-        <w:t xml:space="preserve">The website shall allow the </w:t>
-      </w:r>
-      <w:r>
-        <w:t>super user</w:t>
-      </w:r>
-      <w:r>
-        <w:t xml:space="preserve"> to make any upgrades or fixes to the software system.</w:t>
       </w:r>
     </w:p>
     <w:p>
@@ -7851,7 +8265,7 @@
           <w:szCs w:val="30"/>
         </w:rPr>
       </w:pPr>
-      <w:bookmarkStart w:id="19" w:name="_Toc285227605"/>
+      <w:bookmarkStart w:id="20" w:name="_Toc285227605"/>
       <w:r>
         <w:rPr>
           <w:sz w:val="30"/>
@@ -7859,7 +8273,7 @@
         </w:rPr>
         <w:t>Use Cases</w:t>
       </w:r>
-      <w:bookmarkEnd w:id="19"/>
+      <w:bookmarkEnd w:id="20"/>
     </w:p>
     <w:p>
       <w:pPr>
@@ -8091,11 +8505,11 @@
         </w:numPr>
         <w:spacing w:line="360" w:lineRule="auto"/>
       </w:pPr>
-      <w:bookmarkStart w:id="20" w:name="_Toc285227606"/>
+      <w:bookmarkStart w:id="21" w:name="_Toc285227606"/>
       <w:r>
         <w:t>Security Requirements</w:t>
       </w:r>
-      <w:bookmarkEnd w:id="20"/>
+      <w:bookmarkEnd w:id="21"/>
     </w:p>
     <w:p>
       <w:pPr>
@@ -8135,7 +8549,6 @@
         <w:contextualSpacing/>
       </w:pPr>
       <w:r>
-        <w:lastRenderedPageBreak/>
         <w:t>For the security of the passwords storage on the database, the system will provide Advanced Encryption Standard (AES) encryption.</w:t>
       </w:r>
     </w:p>
@@ -8210,11 +8623,11 @@
         </w:numPr>
         <w:spacing w:line="360" w:lineRule="auto"/>
       </w:pPr>
-      <w:bookmarkStart w:id="21" w:name="_Toc285227607"/>
+      <w:bookmarkStart w:id="22" w:name="_Toc285227607"/>
       <w:r>
         <w:t>Performance requirements</w:t>
       </w:r>
-      <w:bookmarkEnd w:id="21"/>
+      <w:bookmarkEnd w:id="22"/>
     </w:p>
     <w:p>
       <w:pPr>
@@ -8260,7 +8673,15 @@
         <w:t>up to</w:t>
       </w:r>
       <w:r>
-        <w:t xml:space="preserve"> 0.1 second. The acceptable response rate for most user functions on the website shall be between 0.1 to 1 second.</w:t>
+        <w:t xml:space="preserve"> 0.1 second. The acceptable response rate for most user functions on the website shall be </w:t>
+      </w:r>
+      <w:proofErr w:type="gramStart"/>
+      <w:r>
+        <w:t>between 0.1 to 1</w:t>
+      </w:r>
+      <w:proofErr w:type="gramEnd"/>
+      <w:r>
+        <w:t xml:space="preserve"> second.</w:t>
       </w:r>
     </w:p>
     <w:p>
@@ -8275,6 +8696,7 @@
         <w:contextualSpacing/>
       </w:pPr>
       <w:r>
+        <w:lastRenderedPageBreak/>
         <w:t>The website shall safely and securely store any user data if applicable.</w:t>
       </w:r>
     </w:p>
@@ -8298,11 +8720,11 @@
         </w:numPr>
         <w:spacing w:line="360" w:lineRule="auto"/>
       </w:pPr>
-      <w:bookmarkStart w:id="22" w:name="_Toc285227608"/>
+      <w:bookmarkStart w:id="23" w:name="_Toc285227608"/>
       <w:r>
         <w:t>Logical database requirements</w:t>
       </w:r>
-      <w:bookmarkEnd w:id="22"/>
+      <w:bookmarkEnd w:id="23"/>
     </w:p>
     <w:p>
       <w:pPr>
@@ -8370,7 +8792,7 @@
           <w:szCs w:val="30"/>
         </w:rPr>
       </w:pPr>
-      <w:bookmarkStart w:id="23" w:name="_Toc285227609"/>
+      <w:bookmarkStart w:id="24" w:name="_Toc285227609"/>
       <w:r>
         <w:rPr>
           <w:sz w:val="30"/>
@@ -8394,7 +8816,7 @@
         </w:rPr>
         <w:t>their relationships</w:t>
       </w:r>
-      <w:bookmarkEnd w:id="23"/>
+      <w:bookmarkEnd w:id="24"/>
     </w:p>
     <w:p>
       <w:pPr>
@@ -8906,6 +9328,7 @@
               <w:rPr>
                 <w:b/>
               </w:rPr>
+              <w:lastRenderedPageBreak/>
               <w:t>Event</w:t>
             </w:r>
           </w:p>
@@ -9049,10 +9472,6 @@
       </w:pPr>
       <w:r>
         <w:br/>
-      </w:r>
-      <w:bookmarkStart w:id="24" w:name="_GoBack"/>
-      <w:bookmarkEnd w:id="24"/>
-      <w:r>
         <w:t>3.1 - Data Entities</w:t>
       </w:r>
     </w:p>
@@ -10493,6 +10912,92 @@
     </w:lvl>
   </w:abstractNum>
   <w:abstractNum w:abstractNumId="11">
+    <w:nsid w:val="32726CDE"/>
+    <w:multiLevelType w:val="multilevel"/>
+    <w:tmpl w:val="0409001D"/>
+    <w:lvl w:ilvl="0">
+      <w:start w:val="1"/>
+      <w:numFmt w:val="decimal"/>
+      <w:lvlText w:val="%1)"/>
+      <w:lvlJc w:val="left"/>
+      <w:pPr>
+        <w:ind w:left="360" w:hanging="360"/>
+      </w:pPr>
+    </w:lvl>
+    <w:lvl w:ilvl="1">
+      <w:start w:val="1"/>
+      <w:numFmt w:val="lowerLetter"/>
+      <w:lvlText w:val="%2)"/>
+      <w:lvlJc w:val="left"/>
+      <w:pPr>
+        <w:ind w:left="720" w:hanging="360"/>
+      </w:pPr>
+    </w:lvl>
+    <w:lvl w:ilvl="2">
+      <w:start w:val="1"/>
+      <w:numFmt w:val="lowerRoman"/>
+      <w:lvlText w:val="%3)"/>
+      <w:lvlJc w:val="left"/>
+      <w:pPr>
+        <w:ind w:left="1080" w:hanging="360"/>
+      </w:pPr>
+    </w:lvl>
+    <w:lvl w:ilvl="3">
+      <w:start w:val="1"/>
+      <w:numFmt w:val="decimal"/>
+      <w:lvlText w:val="(%4)"/>
+      <w:lvlJc w:val="left"/>
+      <w:pPr>
+        <w:ind w:left="1440" w:hanging="360"/>
+      </w:pPr>
+    </w:lvl>
+    <w:lvl w:ilvl="4">
+      <w:start w:val="1"/>
+      <w:numFmt w:val="lowerLetter"/>
+      <w:lvlText w:val="(%5)"/>
+      <w:lvlJc w:val="left"/>
+      <w:pPr>
+        <w:ind w:left="1800" w:hanging="360"/>
+      </w:pPr>
+    </w:lvl>
+    <w:lvl w:ilvl="5">
+      <w:start w:val="1"/>
+      <w:numFmt w:val="lowerRoman"/>
+      <w:lvlText w:val="(%6)"/>
+      <w:lvlJc w:val="left"/>
+      <w:pPr>
+        <w:ind w:left="2160" w:hanging="360"/>
+      </w:pPr>
+    </w:lvl>
+    <w:lvl w:ilvl="6">
+      <w:start w:val="1"/>
+      <w:numFmt w:val="decimal"/>
+      <w:lvlText w:val="%7."/>
+      <w:lvlJc w:val="left"/>
+      <w:pPr>
+        <w:ind w:left="2520" w:hanging="360"/>
+      </w:pPr>
+    </w:lvl>
+    <w:lvl w:ilvl="7">
+      <w:start w:val="1"/>
+      <w:numFmt w:val="lowerLetter"/>
+      <w:lvlText w:val="%8."/>
+      <w:lvlJc w:val="left"/>
+      <w:pPr>
+        <w:ind w:left="2880" w:hanging="360"/>
+      </w:pPr>
+    </w:lvl>
+    <w:lvl w:ilvl="8">
+      <w:start w:val="1"/>
+      <w:numFmt w:val="lowerRoman"/>
+      <w:lvlText w:val="%9."/>
+      <w:lvlJc w:val="left"/>
+      <w:pPr>
+        <w:ind w:left="3240" w:hanging="360"/>
+      </w:pPr>
+    </w:lvl>
+  </w:abstractNum>
+  <w:abstractNum w:abstractNumId="12">
     <w:nsid w:val="399307ED"/>
     <w:multiLevelType w:val="multilevel"/>
     <w:tmpl w:val="97308DE2"/>
@@ -10605,7 +11110,7 @@
       </w:rPr>
     </w:lvl>
   </w:abstractNum>
-  <w:abstractNum w:abstractNumId="12">
+  <w:abstractNum w:abstractNumId="13">
     <w:nsid w:val="3BDA53C3"/>
     <w:multiLevelType w:val="multilevel"/>
     <w:tmpl w:val="0409001F"/>
@@ -10691,7 +11196,7 @@
       </w:pPr>
     </w:lvl>
   </w:abstractNum>
-  <w:abstractNum w:abstractNumId="13">
+  <w:abstractNum w:abstractNumId="14">
     <w:nsid w:val="3EF50308"/>
     <w:multiLevelType w:val="multilevel"/>
     <w:tmpl w:val="7B62C9AE"/>
@@ -10804,7 +11309,7 @@
       </w:rPr>
     </w:lvl>
   </w:abstractNum>
-  <w:abstractNum w:abstractNumId="14">
+  <w:abstractNum w:abstractNumId="15">
     <w:nsid w:val="3F53172E"/>
     <w:multiLevelType w:val="multilevel"/>
     <w:tmpl w:val="C64A9E50"/>
@@ -10917,7 +11422,7 @@
       </w:rPr>
     </w:lvl>
   </w:abstractNum>
-  <w:abstractNum w:abstractNumId="15">
+  <w:abstractNum w:abstractNumId="16">
     <w:nsid w:val="455A4B5F"/>
     <w:multiLevelType w:val="multilevel"/>
     <w:tmpl w:val="91029122"/>
@@ -11030,7 +11535,7 @@
       </w:rPr>
     </w:lvl>
   </w:abstractNum>
-  <w:abstractNum w:abstractNumId="16">
+  <w:abstractNum w:abstractNumId="17">
     <w:nsid w:val="484B1B1C"/>
     <w:multiLevelType w:val="multilevel"/>
     <w:tmpl w:val="0409001F"/>
@@ -11116,7 +11621,7 @@
       </w:pPr>
     </w:lvl>
   </w:abstractNum>
-  <w:abstractNum w:abstractNumId="17">
+  <w:abstractNum w:abstractNumId="18">
     <w:nsid w:val="49824B5D"/>
     <w:multiLevelType w:val="multilevel"/>
     <w:tmpl w:val="EBF25F3E"/>
@@ -11229,7 +11734,7 @@
       </w:rPr>
     </w:lvl>
   </w:abstractNum>
-  <w:abstractNum w:abstractNumId="18">
+  <w:abstractNum w:abstractNumId="19">
     <w:nsid w:val="4A990DE2"/>
     <w:multiLevelType w:val="multilevel"/>
     <w:tmpl w:val="B67E8324"/>
@@ -11342,7 +11847,93 @@
       </w:rPr>
     </w:lvl>
   </w:abstractNum>
-  <w:abstractNum w:abstractNumId="19">
+  <w:abstractNum w:abstractNumId="20">
+    <w:nsid w:val="51F15DF1"/>
+    <w:multiLevelType w:val="multilevel"/>
+    <w:tmpl w:val="0409001D"/>
+    <w:lvl w:ilvl="0">
+      <w:start w:val="1"/>
+      <w:numFmt w:val="decimal"/>
+      <w:lvlText w:val="%1)"/>
+      <w:lvlJc w:val="left"/>
+      <w:pPr>
+        <w:ind w:left="360" w:hanging="360"/>
+      </w:pPr>
+    </w:lvl>
+    <w:lvl w:ilvl="1">
+      <w:start w:val="1"/>
+      <w:numFmt w:val="lowerLetter"/>
+      <w:lvlText w:val="%2)"/>
+      <w:lvlJc w:val="left"/>
+      <w:pPr>
+        <w:ind w:left="720" w:hanging="360"/>
+      </w:pPr>
+    </w:lvl>
+    <w:lvl w:ilvl="2">
+      <w:start w:val="1"/>
+      <w:numFmt w:val="lowerRoman"/>
+      <w:lvlText w:val="%3)"/>
+      <w:lvlJc w:val="left"/>
+      <w:pPr>
+        <w:ind w:left="1080" w:hanging="360"/>
+      </w:pPr>
+    </w:lvl>
+    <w:lvl w:ilvl="3">
+      <w:start w:val="1"/>
+      <w:numFmt w:val="decimal"/>
+      <w:lvlText w:val="(%4)"/>
+      <w:lvlJc w:val="left"/>
+      <w:pPr>
+        <w:ind w:left="1440" w:hanging="360"/>
+      </w:pPr>
+    </w:lvl>
+    <w:lvl w:ilvl="4">
+      <w:start w:val="1"/>
+      <w:numFmt w:val="lowerLetter"/>
+      <w:lvlText w:val="(%5)"/>
+      <w:lvlJc w:val="left"/>
+      <w:pPr>
+        <w:ind w:left="1800" w:hanging="360"/>
+      </w:pPr>
+    </w:lvl>
+    <w:lvl w:ilvl="5">
+      <w:start w:val="1"/>
+      <w:numFmt w:val="lowerRoman"/>
+      <w:lvlText w:val="(%6)"/>
+      <w:lvlJc w:val="left"/>
+      <w:pPr>
+        <w:ind w:left="2160" w:hanging="360"/>
+      </w:pPr>
+    </w:lvl>
+    <w:lvl w:ilvl="6">
+      <w:start w:val="1"/>
+      <w:numFmt w:val="decimal"/>
+      <w:lvlText w:val="%7."/>
+      <w:lvlJc w:val="left"/>
+      <w:pPr>
+        <w:ind w:left="2520" w:hanging="360"/>
+      </w:pPr>
+    </w:lvl>
+    <w:lvl w:ilvl="7">
+      <w:start w:val="1"/>
+      <w:numFmt w:val="lowerLetter"/>
+      <w:lvlText w:val="%8."/>
+      <w:lvlJc w:val="left"/>
+      <w:pPr>
+        <w:ind w:left="2880" w:hanging="360"/>
+      </w:pPr>
+    </w:lvl>
+    <w:lvl w:ilvl="8">
+      <w:start w:val="1"/>
+      <w:numFmt w:val="lowerRoman"/>
+      <w:lvlText w:val="%9."/>
+      <w:lvlJc w:val="left"/>
+      <w:pPr>
+        <w:ind w:left="3240" w:hanging="360"/>
+      </w:pPr>
+    </w:lvl>
+  </w:abstractNum>
+  <w:abstractNum w:abstractNumId="21">
     <w:nsid w:val="53EC558D"/>
     <w:multiLevelType w:val="multilevel"/>
     <w:tmpl w:val="AB9896B2"/>
@@ -11460,7 +12051,7 @@
       </w:rPr>
     </w:lvl>
   </w:abstractNum>
-  <w:abstractNum w:abstractNumId="20">
+  <w:abstractNum w:abstractNumId="22">
     <w:nsid w:val="551E1B57"/>
     <w:multiLevelType w:val="multilevel"/>
     <w:tmpl w:val="2C040442"/>
@@ -11573,7 +12164,7 @@
       </w:rPr>
     </w:lvl>
   </w:abstractNum>
-  <w:abstractNum w:abstractNumId="21">
+  <w:abstractNum w:abstractNumId="23">
     <w:nsid w:val="5C89348E"/>
     <w:multiLevelType w:val="multilevel"/>
     <w:tmpl w:val="0409001F"/>
@@ -11659,7 +12250,7 @@
       </w:pPr>
     </w:lvl>
   </w:abstractNum>
-  <w:abstractNum w:abstractNumId="22">
+  <w:abstractNum w:abstractNumId="24">
     <w:nsid w:val="614A29BA"/>
     <w:multiLevelType w:val="multilevel"/>
     <w:tmpl w:val="FB022706"/>
@@ -11772,7 +12363,7 @@
       </w:rPr>
     </w:lvl>
   </w:abstractNum>
-  <w:abstractNum w:abstractNumId="23">
+  <w:abstractNum w:abstractNumId="25">
     <w:nsid w:val="63947333"/>
     <w:multiLevelType w:val="multilevel"/>
     <w:tmpl w:val="5308BA16"/>
@@ -11885,7 +12476,7 @@
       </w:rPr>
     </w:lvl>
   </w:abstractNum>
-  <w:abstractNum w:abstractNumId="24">
+  <w:abstractNum w:abstractNumId="26">
     <w:nsid w:val="68DF7ACD"/>
     <w:multiLevelType w:val="multilevel"/>
     <w:tmpl w:val="9E3E19CA"/>
@@ -11998,7 +12589,7 @@
       </w:rPr>
     </w:lvl>
   </w:abstractNum>
-  <w:abstractNum w:abstractNumId="25">
+  <w:abstractNum w:abstractNumId="27">
     <w:nsid w:val="6A046F6D"/>
     <w:multiLevelType w:val="multilevel"/>
     <w:tmpl w:val="118C8814"/>
@@ -12111,7 +12702,7 @@
       </w:rPr>
     </w:lvl>
   </w:abstractNum>
-  <w:abstractNum w:abstractNumId="26">
+  <w:abstractNum w:abstractNumId="28">
     <w:nsid w:val="6EFE4990"/>
     <w:multiLevelType w:val="multilevel"/>
     <w:tmpl w:val="B5260BF0"/>
@@ -12224,7 +12815,7 @@
       </w:rPr>
     </w:lvl>
   </w:abstractNum>
-  <w:abstractNum w:abstractNumId="27">
+  <w:abstractNum w:abstractNumId="29">
     <w:nsid w:val="75FB018E"/>
     <w:multiLevelType w:val="multilevel"/>
     <w:tmpl w:val="90F69468"/>
@@ -12338,10 +12929,10 @@
     </w:lvl>
   </w:abstractNum>
   <w:num w:numId="1">
-    <w:abstractNumId w:val="14"/>
+    <w:abstractNumId w:val="15"/>
   </w:num>
   <w:num w:numId="2">
-    <w:abstractNumId w:val="25"/>
+    <w:abstractNumId w:val="27"/>
   </w:num>
   <w:num w:numId="3">
     <w:abstractNumId w:val="0"/>
@@ -12350,25 +12941,25 @@
     <w:abstractNumId w:val="9"/>
   </w:num>
   <w:num w:numId="5">
-    <w:abstractNumId w:val="18"/>
+    <w:abstractNumId w:val="19"/>
   </w:num>
   <w:num w:numId="6">
-    <w:abstractNumId w:val="15"/>
+    <w:abstractNumId w:val="16"/>
   </w:num>
   <w:num w:numId="7">
     <w:abstractNumId w:val="6"/>
   </w:num>
   <w:num w:numId="8">
-    <w:abstractNumId w:val="19"/>
+    <w:abstractNumId w:val="21"/>
   </w:num>
   <w:num w:numId="9">
-    <w:abstractNumId w:val="20"/>
+    <w:abstractNumId w:val="22"/>
   </w:num>
   <w:num w:numId="10">
-    <w:abstractNumId w:val="22"/>
+    <w:abstractNumId w:val="24"/>
   </w:num>
   <w:num w:numId="11">
-    <w:abstractNumId w:val="17"/>
+    <w:abstractNumId w:val="18"/>
   </w:num>
   <w:num w:numId="12">
     <w:abstractNumId w:val="8"/>
@@ -12383,25 +12974,25 @@
     <w:abstractNumId w:val="10"/>
   </w:num>
   <w:num w:numId="16">
-    <w:abstractNumId w:val="27"/>
+    <w:abstractNumId w:val="29"/>
   </w:num>
   <w:num w:numId="17">
-    <w:abstractNumId w:val="24"/>
+    <w:abstractNumId w:val="26"/>
   </w:num>
   <w:num w:numId="18">
-    <w:abstractNumId w:val="23"/>
+    <w:abstractNumId w:val="25"/>
   </w:num>
   <w:num w:numId="19">
-    <w:abstractNumId w:val="11"/>
+    <w:abstractNumId w:val="12"/>
   </w:num>
   <w:num w:numId="20">
-    <w:abstractNumId w:val="13"/>
+    <w:abstractNumId w:val="14"/>
   </w:num>
   <w:num w:numId="21">
     <w:abstractNumId w:val="1"/>
   </w:num>
   <w:num w:numId="22">
-    <w:abstractNumId w:val="26"/>
+    <w:abstractNumId w:val="28"/>
   </w:num>
   <w:num w:numId="23">
     <w:abstractNumId w:val="7"/>
@@ -12410,16 +13001,22 @@
     <w:abstractNumId w:val="4"/>
   </w:num>
   <w:num w:numId="25">
-    <w:abstractNumId w:val="12"/>
+    <w:abstractNumId w:val="13"/>
   </w:num>
   <w:num w:numId="26">
-    <w:abstractNumId w:val="21"/>
+    <w:abstractNumId w:val="23"/>
   </w:num>
   <w:num w:numId="27">
-    <w:abstractNumId w:val="16"/>
+    <w:abstractNumId w:val="17"/>
   </w:num>
   <w:num w:numId="28">
     <w:abstractNumId w:val="5"/>
+  </w:num>
+  <w:num w:numId="29">
+    <w:abstractNumId w:val="11"/>
+  </w:num>
+  <w:num w:numId="30">
+    <w:abstractNumId w:val="20"/>
   </w:num>
 </w:numbering>
 </file>
@@ -16885,7 +17482,7 @@
 </file>
 
 <file path=customXml/itemProps1.xml><?xml version="1.0" encoding="utf-8"?>
-<ds:datastoreItem xmlns:ds="http://schemas.openxmlformats.org/officeDocument/2006/customXml" ds:itemID="{E4B6EF0E-529B-3947-96AC-2EA57CBC9FE1}">
+<ds:datastoreItem xmlns:ds="http://schemas.openxmlformats.org/officeDocument/2006/customXml" ds:itemID="{97833955-0988-1F49-9398-34F85EEEF3EF}">
   <ds:schemaRefs>
     <ds:schemaRef ds:uri="http://schemas.openxmlformats.org/officeDocument/2006/bibliography"/>
   </ds:schemaRefs>

</xml_diff>

<commit_message>
newsletter ,the maintenance part, crowdfunding
</commit_message>
<xml_diff>
--- a/documentation/RequirementsandSpecifications.docx
+++ b/documentation/RequirementsandSpecifications.docx
@@ -14,7 +14,7 @@
           <w:noProof/>
         </w:rPr>
         <w:drawing>
-          <wp:inline distT="114300" distB="114300" distL="114300" distR="114300">
+          <wp:inline distT="114300" distB="114300" distL="114300" distR="114300" wp14:anchorId="17F74D34" wp14:editId="055992A5">
             <wp:extent cx="4652963" cy="1304917"/>
             <wp:effectExtent l="0" t="0" r="0" b="0"/>
             <wp:docPr id="1" name="image01.jpg" descr="newpaltzlogo.jpg"/>
@@ -191,11 +191,47 @@
         <w:spacing w:after="200"/>
         <w:ind w:left="4320"/>
       </w:pPr>
+      <w:proofErr w:type="spellStart"/>
       <w:r>
         <w:rPr>
           <w:b/>
         </w:rPr>
-        <w:t xml:space="preserve">Sethu Sundaramoorthy, Cyril Barthelet, </w:t>
+        <w:t>Sethu</w:t>
+      </w:r>
+      <w:proofErr w:type="spellEnd"/>
+      <w:r>
+        <w:rPr>
+          <w:b/>
+        </w:rPr>
+        <w:t xml:space="preserve"> </w:t>
+      </w:r>
+      <w:proofErr w:type="spellStart"/>
+      <w:r>
+        <w:rPr>
+          <w:b/>
+        </w:rPr>
+        <w:t>Sundaramoorthy</w:t>
+      </w:r>
+      <w:proofErr w:type="spellEnd"/>
+      <w:r>
+        <w:rPr>
+          <w:b/>
+        </w:rPr>
+        <w:t xml:space="preserve">, Cyril </w:t>
+      </w:r>
+      <w:proofErr w:type="spellStart"/>
+      <w:r>
+        <w:rPr>
+          <w:b/>
+        </w:rPr>
+        <w:t>Barthelet</w:t>
+      </w:r>
+      <w:proofErr w:type="spellEnd"/>
+      <w:r>
+        <w:rPr>
+          <w:b/>
+        </w:rPr>
+        <w:t xml:space="preserve">, </w:t>
       </w:r>
     </w:p>
     <w:p>
@@ -208,7 +244,35 @@
         <w:rPr>
           <w:b/>
         </w:rPr>
-        <w:t>Ivan Fernandes, Zhenkang Yao</w:t>
+        <w:t xml:space="preserve">Ivan </w:t>
+      </w:r>
+      <w:proofErr w:type="spellStart"/>
+      <w:r>
+        <w:rPr>
+          <w:b/>
+        </w:rPr>
+        <w:t>Fernandes</w:t>
+      </w:r>
+      <w:proofErr w:type="spellEnd"/>
+      <w:r>
+        <w:rPr>
+          <w:b/>
+        </w:rPr>
+        <w:t xml:space="preserve">, </w:t>
+      </w:r>
+      <w:proofErr w:type="spellStart"/>
+      <w:r>
+        <w:rPr>
+          <w:b/>
+        </w:rPr>
+        <w:t>Zhenkang</w:t>
+      </w:r>
+      <w:proofErr w:type="spellEnd"/>
+      <w:r>
+        <w:rPr>
+          <w:b/>
+        </w:rPr>
+        <w:t xml:space="preserve"> Yao</w:t>
       </w:r>
     </w:p>
     <w:p>
@@ -2855,7 +2919,15 @@
         <w:t>intended</w:t>
       </w:r>
       <w:r>
-        <w:t xml:space="preserve"> to visits from any person with internet access;</w:t>
+        <w:t xml:space="preserve"> to visits from any person with </w:t>
+      </w:r>
+      <w:proofErr w:type="gramStart"/>
+      <w:r>
+        <w:t>internet</w:t>
+      </w:r>
+      <w:proofErr w:type="gramEnd"/>
+      <w:r>
+        <w:t xml:space="preserve"> access;</w:t>
       </w:r>
     </w:p>
     <w:p>
@@ -2904,7 +2976,15 @@
         <w:t xml:space="preserve"> their age </w:t>
       </w:r>
       <w:r>
-        <w:t>and internet experience, the public</w:t>
+        <w:t xml:space="preserve">and </w:t>
+      </w:r>
+      <w:proofErr w:type="gramStart"/>
+      <w:r>
+        <w:t>internet</w:t>
+      </w:r>
+      <w:proofErr w:type="gramEnd"/>
+      <w:r>
+        <w:t xml:space="preserve"> experience, the public</w:t>
       </w:r>
       <w:r>
         <w:t xml:space="preserve"> page</w:t>
@@ -4066,7 +4146,15 @@
               <w:spacing w:line="360" w:lineRule="auto"/>
             </w:pPr>
             <w:r>
-              <w:t>(Abrev.) To be determined.</w:t>
+              <w:t>(</w:t>
+            </w:r>
+            <w:proofErr w:type="spellStart"/>
+            <w:r>
+              <w:t>Abrev</w:t>
+            </w:r>
+            <w:proofErr w:type="spellEnd"/>
+            <w:r>
+              <w:t>.) To be determined.</w:t>
             </w:r>
           </w:p>
         </w:tc>
@@ -4651,6 +4739,7 @@
                 <w:szCs w:val="24"/>
               </w:rPr>
             </w:pPr>
+            <w:proofErr w:type="spellStart"/>
             <w:r>
               <w:rPr>
                 <w:b/>
@@ -4658,6 +4747,7 @@
               </w:rPr>
               <w:t>JQuery</w:t>
             </w:r>
+            <w:proofErr w:type="spellEnd"/>
           </w:p>
         </w:tc>
         <w:tc>
@@ -4880,7 +4970,20 @@
         <w:contextualSpacing/>
       </w:pPr>
       <w:r>
-        <w:t>SRS Format. (n.d.). Retrieved February 4, 2015, from https://www.ibm.com/developerworks/community/wikis/form/anonymous/api/wiki/336d1dbb-5203-4eb3-8542-f4a2d1af056c/page/d9b0b712-ac9d-43ac-b430-0bc76b7edc31/attachment/921e2bcf-2349-42d3-976b-0e23f7d6ff61/media/srs format.pdf</w:t>
+        <w:t>SRS Format. (</w:t>
+      </w:r>
+      <w:proofErr w:type="spellStart"/>
+      <w:proofErr w:type="gramStart"/>
+      <w:r>
+        <w:t>n</w:t>
+      </w:r>
+      <w:proofErr w:type="gramEnd"/>
+      <w:r>
+        <w:t>.d.</w:t>
+      </w:r>
+      <w:proofErr w:type="spellEnd"/>
+      <w:r>
+        <w:t>). Retrieved February 4, 2015, from https://www.ibm.com/developerworks/community/wikis/form/anonymous/api/wiki/336d1dbb-5203-4eb3-8542-f4a2d1af056c/page/d9b0b712-ac9d-43ac-b430-0bc76b7edc31/attachment/921e2bcf-2349-42d3-976b-0e23f7d6ff61/media/srs format.pdf</w:t>
       </w:r>
     </w:p>
     <w:p>
@@ -4894,8 +4997,13 @@
         <w:ind w:hanging="359"/>
         <w:contextualSpacing/>
       </w:pPr>
-      <w:r>
-        <w:t xml:space="preserve">Sommerville, I. (2012). </w:t>
+      <w:proofErr w:type="spellStart"/>
+      <w:r>
+        <w:t>Sommerville</w:t>
+      </w:r>
+      <w:proofErr w:type="spellEnd"/>
+      <w:r>
+        <w:t xml:space="preserve">, I. (2012). </w:t>
       </w:r>
       <w:r>
         <w:rPr>
@@ -4904,7 +5012,15 @@
         <w:t>Introduction to software engineering</w:t>
       </w:r>
       <w:r>
-        <w:t xml:space="preserve"> (9th ed.). Frenchs Forest, N.S.W.: Pearson.</w:t>
+        <w:t xml:space="preserve"> (9th ed.). </w:t>
+      </w:r>
+      <w:proofErr w:type="spellStart"/>
+      <w:r>
+        <w:t>Frenchs</w:t>
+      </w:r>
+      <w:proofErr w:type="spellEnd"/>
+      <w:r>
+        <w:t xml:space="preserve"> Forest, N.S.W.: Pearson.</w:t>
       </w:r>
     </w:p>
     <w:p>
@@ -4919,7 +5035,20 @@
         <w:contextualSpacing/>
       </w:pPr>
       <w:r>
-        <w:t xml:space="preserve">Cascading Style Sheets. (n.d.). Retrieved February 8, 2015, from </w:t>
+        <w:t>Cascading Style Sheets. (</w:t>
+      </w:r>
+      <w:proofErr w:type="spellStart"/>
+      <w:proofErr w:type="gramStart"/>
+      <w:r>
+        <w:t>n</w:t>
+      </w:r>
+      <w:proofErr w:type="gramEnd"/>
+      <w:r>
+        <w:t>.d.</w:t>
+      </w:r>
+      <w:proofErr w:type="spellEnd"/>
+      <w:r>
+        <w:t xml:space="preserve">). Retrieved February 8, 2015, from </w:t>
       </w:r>
       <w:hyperlink r:id="rId12">
         <w:r>
@@ -4943,7 +5072,20 @@
         <w:contextualSpacing/>
       </w:pPr>
       <w:r>
-        <w:t xml:space="preserve">JavaScript. (n.d.). Retrieved February 8, 2015, from </w:t>
+        <w:t>JavaScript. (</w:t>
+      </w:r>
+      <w:proofErr w:type="spellStart"/>
+      <w:proofErr w:type="gramStart"/>
+      <w:r>
+        <w:t>n</w:t>
+      </w:r>
+      <w:proofErr w:type="gramEnd"/>
+      <w:r>
+        <w:t>.d.</w:t>
+      </w:r>
+      <w:proofErr w:type="spellEnd"/>
+      <w:r>
+        <w:t xml:space="preserve">). Retrieved February 8, 2015, from </w:t>
       </w:r>
       <w:hyperlink r:id="rId13">
         <w:r>
@@ -4966,8 +5108,26 @@
         <w:ind w:hanging="359"/>
         <w:contextualSpacing/>
       </w:pPr>
-      <w:r>
-        <w:t xml:space="preserve">JQuery. (n.d.). Retrieved February 8, 2015, from </w:t>
+      <w:proofErr w:type="spellStart"/>
+      <w:r>
+        <w:t>JQuery</w:t>
+      </w:r>
+      <w:proofErr w:type="spellEnd"/>
+      <w:r>
+        <w:t>. (</w:t>
+      </w:r>
+      <w:proofErr w:type="spellStart"/>
+      <w:proofErr w:type="gramStart"/>
+      <w:r>
+        <w:t>n</w:t>
+      </w:r>
+      <w:proofErr w:type="gramEnd"/>
+      <w:r>
+        <w:t>.d.</w:t>
+      </w:r>
+      <w:proofErr w:type="spellEnd"/>
+      <w:r>
+        <w:t xml:space="preserve">). Retrieved February 8, 2015, from </w:t>
       </w:r>
       <w:hyperlink r:id="rId14">
         <w:r>
@@ -4991,7 +5151,20 @@
         <w:contextualSpacing/>
       </w:pPr>
       <w:r>
-        <w:t xml:space="preserve">PHP. (n.d.). Retrieved February 8, 2015, from </w:t>
+        <w:t>PHP. (</w:t>
+      </w:r>
+      <w:proofErr w:type="spellStart"/>
+      <w:proofErr w:type="gramStart"/>
+      <w:r>
+        <w:t>n</w:t>
+      </w:r>
+      <w:proofErr w:type="gramEnd"/>
+      <w:r>
+        <w:t>.d.</w:t>
+      </w:r>
+      <w:proofErr w:type="spellEnd"/>
+      <w:r>
+        <w:t xml:space="preserve">). Retrieved February 8, 2015, from </w:t>
       </w:r>
       <w:hyperlink r:id="rId15">
         <w:r>
@@ -5015,7 +5188,20 @@
         <w:contextualSpacing/>
       </w:pPr>
       <w:r>
-        <w:t xml:space="preserve">Web server Definition from PC Magazine Encyclopedia. (n.d.). Retrieved February 8, 2015, from </w:t>
+        <w:t>Web server Definition from PC Magazine Encyclopedia. (</w:t>
+      </w:r>
+      <w:proofErr w:type="spellStart"/>
+      <w:proofErr w:type="gramStart"/>
+      <w:r>
+        <w:t>n</w:t>
+      </w:r>
+      <w:proofErr w:type="gramEnd"/>
+      <w:r>
+        <w:t>.d.</w:t>
+      </w:r>
+      <w:proofErr w:type="spellEnd"/>
+      <w:r>
+        <w:t xml:space="preserve">). Retrieved February 8, 2015, from </w:t>
       </w:r>
       <w:hyperlink r:id="rId16">
         <w:r>
@@ -5040,7 +5226,20 @@
       </w:pPr>
       <w:r>
         <w:lastRenderedPageBreak/>
-        <w:t xml:space="preserve">Web client Definition from PC Magazine Encyclopedia. (n.d.). Retrieved February 8, 2015, from </w:t>
+        <w:t>Web client Definition from PC Magazine Encyclopedia. (</w:t>
+      </w:r>
+      <w:proofErr w:type="spellStart"/>
+      <w:proofErr w:type="gramStart"/>
+      <w:r>
+        <w:t>n</w:t>
+      </w:r>
+      <w:proofErr w:type="gramEnd"/>
+      <w:r>
+        <w:t>.d.</w:t>
+      </w:r>
+      <w:proofErr w:type="spellEnd"/>
+      <w:r>
+        <w:t xml:space="preserve">). Retrieved February 8, 2015, from </w:t>
       </w:r>
       <w:hyperlink r:id="rId17">
         <w:r>
@@ -5064,7 +5263,20 @@
         <w:contextualSpacing/>
       </w:pPr>
       <w:r>
-        <w:t>(n.d.). Retrieved February 8, 2015, from http://www.merriam-webster.com/dictionary/operating system</w:t>
+        <w:t>(</w:t>
+      </w:r>
+      <w:proofErr w:type="spellStart"/>
+      <w:proofErr w:type="gramStart"/>
+      <w:r>
+        <w:t>n</w:t>
+      </w:r>
+      <w:proofErr w:type="gramEnd"/>
+      <w:r>
+        <w:t>.d.</w:t>
+      </w:r>
+      <w:proofErr w:type="spellEnd"/>
+      <w:r>
+        <w:t>). Retrieved February 8, 2015, from http://www.merriam-webster.com/dictionary/operating system</w:t>
       </w:r>
     </w:p>
     <w:p>
@@ -5079,7 +5291,20 @@
         <w:contextualSpacing/>
       </w:pPr>
       <w:r>
-        <w:t xml:space="preserve">Nielsen Norman Group. (n.d.). Retrieved February 8, 2015, from </w:t>
+        <w:t>Nielsen Norman Group. (</w:t>
+      </w:r>
+      <w:proofErr w:type="spellStart"/>
+      <w:proofErr w:type="gramStart"/>
+      <w:r>
+        <w:t>n</w:t>
+      </w:r>
+      <w:proofErr w:type="gramEnd"/>
+      <w:r>
+        <w:t>.d.</w:t>
+      </w:r>
+      <w:proofErr w:type="spellEnd"/>
+      <w:r>
+        <w:t xml:space="preserve">). Retrieved February 8, 2015, from </w:t>
       </w:r>
       <w:hyperlink r:id="rId18">
         <w:r>
@@ -5103,7 +5328,20 @@
         <w:contextualSpacing/>
       </w:pPr>
       <w:r>
-        <w:t xml:space="preserve">W3C. (n.d.). Retrieved February 8, 2015, from </w:t>
+        <w:t>W3C. (</w:t>
+      </w:r>
+      <w:proofErr w:type="spellStart"/>
+      <w:proofErr w:type="gramStart"/>
+      <w:r>
+        <w:t>n</w:t>
+      </w:r>
+      <w:proofErr w:type="gramEnd"/>
+      <w:r>
+        <w:t>.d.</w:t>
+      </w:r>
+      <w:proofErr w:type="spellEnd"/>
+      <w:r>
+        <w:t xml:space="preserve">). Retrieved February 8, 2015, from </w:t>
       </w:r>
       <w:hyperlink r:id="rId19">
         <w:r>
@@ -5127,7 +5365,20 @@
         <w:contextualSpacing/>
       </w:pPr>
       <w:r>
-        <w:t xml:space="preserve">User Session Definition from PC Magazine Encyclopedia. (n.d.). Retrieved February 9, 2015, from </w:t>
+        <w:t>User Session Definition from PC Magazine Encyclopedia. (</w:t>
+      </w:r>
+      <w:proofErr w:type="spellStart"/>
+      <w:proofErr w:type="gramStart"/>
+      <w:r>
+        <w:t>n</w:t>
+      </w:r>
+      <w:proofErr w:type="gramEnd"/>
+      <w:r>
+        <w:t>.d.</w:t>
+      </w:r>
+      <w:proofErr w:type="spellEnd"/>
+      <w:r>
+        <w:t xml:space="preserve">). Retrieved February 9, 2015, from </w:t>
       </w:r>
       <w:hyperlink r:id="rId20">
         <w:r>
@@ -5356,7 +5607,7 @@
           <w:noProof/>
         </w:rPr>
         <w:drawing>
-          <wp:inline distT="114300" distB="114300" distL="114300" distR="114300" wp14:anchorId="08A74966" wp14:editId="14B78521">
+          <wp:inline distT="114300" distB="114300" distL="114300" distR="114300" wp14:anchorId="585B73BF" wp14:editId="47743BE1">
             <wp:extent cx="4917342" cy="2909888"/>
             <wp:effectExtent l="0" t="0" r="0" b="0"/>
             <wp:docPr id="2" name="image03.png"/>
@@ -5405,27 +5656,14 @@
       <w:r>
         <w:t>.</w:t>
       </w:r>
-      <w:r>
-        <w:fldChar w:fldCharType="begin"/>
-      </w:r>
-      <w:r>
-        <w:instrText xml:space="preserve"> SEQ Figure \* ARABIC \s 1 </w:instrText>
-      </w:r>
-      <w:r>
-        <w:fldChar w:fldCharType="separate"/>
-      </w:r>
-      <w:r>
-        <w:rPr>
-          <w:noProof/>
-        </w:rPr>
-        <w:t>1</w:t>
-      </w:r>
-      <w:r>
-        <w:rPr>
-          <w:noProof/>
-        </w:rPr>
-        <w:fldChar w:fldCharType="end"/>
-      </w:r>
+      <w:fldSimple w:instr=" SEQ Figure \* ARABIC \s 1 ">
+        <w:r>
+          <w:rPr>
+            <w:noProof/>
+          </w:rPr>
+          <w:t>1</w:t>
+        </w:r>
+      </w:fldSimple>
       <w:r>
         <w:t xml:space="preserve"> - Product Perspective</w:t>
       </w:r>
@@ -5645,11 +5883,19 @@
           <w:highlight w:val="white"/>
         </w:rPr>
       </w:pPr>
+      <w:proofErr w:type="spellStart"/>
       <w:r>
         <w:rPr>
           <w:highlight w:val="white"/>
         </w:rPr>
-        <w:t>Jquery.</w:t>
+        <w:t>Jquery</w:t>
+      </w:r>
+      <w:proofErr w:type="spellEnd"/>
+      <w:r>
+        <w:rPr>
+          <w:highlight w:val="white"/>
+        </w:rPr>
+        <w:t>.</w:t>
       </w:r>
     </w:p>
     <w:p>
@@ -6103,7 +6349,11 @@
       </w:pPr>
       <w:r>
         <w:br/>
-        <w:t xml:space="preserve"> Table 2.1 - </w:t>
+        <w:t xml:space="preserve"> </w:t>
+      </w:r>
+      <w:proofErr w:type="gramStart"/>
+      <w:r>
+        <w:t xml:space="preserve">Table 2.1 - </w:t>
       </w:r>
       <w:r>
         <w:t>Supported</w:t>
@@ -6114,6 +6364,7 @@
       <w:r>
         <w:t>.</w:t>
       </w:r>
+      <w:proofErr w:type="gramEnd"/>
     </w:p>
     <w:p>
       <w:pPr>
@@ -6339,30 +6590,69 @@
         <w:pStyle w:val="normal0"/>
         <w:spacing w:line="360" w:lineRule="auto"/>
       </w:pPr>
+    </w:p>
+    <w:p>
+      <w:pPr>
+        <w:pStyle w:val="normal0"/>
+        <w:spacing w:line="360" w:lineRule="auto"/>
+      </w:pPr>
+    </w:p>
+    <w:p>
+      <w:pPr>
+        <w:pStyle w:val="normal0"/>
+        <w:numPr>
+          <w:ilvl w:val="3"/>
+          <w:numId w:val="30"/>
+        </w:numPr>
+        <w:spacing w:line="360" w:lineRule="auto"/>
+        <w:ind w:left="360"/>
+      </w:pPr>
       <w:r>
         <w:rPr>
           <w:b/>
         </w:rPr>
-        <w:t>1. Use Case:</w:t>
-      </w:r>
-      <w:r>
-        <w:t xml:space="preserve"> Access Home Page</w:t>
-      </w:r>
-    </w:p>
-    <w:p>
-      <w:pPr>
-        <w:pStyle w:val="normal0"/>
-        <w:spacing w:line="360" w:lineRule="auto"/>
+        <w:lastRenderedPageBreak/>
+        <w:t>Use Case:</w:t>
+      </w:r>
+      <w:r>
+        <w:t xml:space="preserve"> </w:t>
+      </w:r>
+      <w:r>
+        <w:t>View</w:t>
+      </w:r>
+      <w:r>
+        <w:t xml:space="preserve"> home p</w:t>
+      </w:r>
+      <w:r>
+        <w:t>age</w:t>
+      </w:r>
+      <w:r>
+        <w:t>.</w:t>
+      </w:r>
+    </w:p>
+    <w:p>
+      <w:pPr>
+        <w:pStyle w:val="normal0"/>
+        <w:spacing w:line="360" w:lineRule="auto"/>
+        <w:ind w:left="360"/>
       </w:pPr>
       <w:r>
         <w:rPr>
           <w:b/>
         </w:rPr>
-        <w:lastRenderedPageBreak/>
-        <w:t xml:space="preserve">Brief Description: </w:t>
-      </w:r>
-      <w:r>
-        <w:t xml:space="preserve">The user types in </w:t>
+        <w:t>Brief Description:</w:t>
+      </w:r>
+      <w:r>
+        <w:rPr>
+          <w:b/>
+        </w:rPr>
+        <w:t xml:space="preserve"> </w:t>
+      </w:r>
+      <w:r>
+        <w:t>Visitor</w:t>
+      </w:r>
+      <w:r>
+        <w:t xml:space="preserve"> types in </w:t>
       </w:r>
       <w:hyperlink r:id="rId22">
         <w:r>
@@ -6374,34 +6664,49 @@
         </w:r>
       </w:hyperlink>
       <w:r>
-        <w:t xml:space="preserve"> on his/her web browser, which then takes them to the Home page of the website.</w:t>
-      </w:r>
-    </w:p>
-    <w:p>
-      <w:pPr>
-        <w:pStyle w:val="normal0"/>
-        <w:spacing w:line="360" w:lineRule="auto"/>
-      </w:pPr>
-    </w:p>
-    <w:p>
-      <w:pPr>
-        <w:pStyle w:val="normal0"/>
-        <w:spacing w:line="360" w:lineRule="auto"/>
+        <w:t xml:space="preserve"> on his/her web browser</w:t>
+      </w:r>
+      <w:r>
+        <w:t>, which then takes them to the h</w:t>
+      </w:r>
+      <w:r>
+        <w:t>ome page of the website.</w:t>
+      </w:r>
+    </w:p>
+    <w:p>
+      <w:pPr>
+        <w:pStyle w:val="normal0"/>
+        <w:spacing w:line="360" w:lineRule="auto"/>
+      </w:pPr>
+    </w:p>
+    <w:p>
+      <w:pPr>
+        <w:pStyle w:val="normal0"/>
+        <w:numPr>
+          <w:ilvl w:val="3"/>
+          <w:numId w:val="30"/>
+        </w:numPr>
+        <w:spacing w:line="360" w:lineRule="auto"/>
+        <w:ind w:left="360"/>
       </w:pPr>
       <w:r>
         <w:rPr>
           <w:b/>
         </w:rPr>
-        <w:t>2. Use Case:</w:t>
-      </w:r>
-      <w:r>
-        <w:t xml:space="preserve"> Sign-up for Newsletter</w:t>
-      </w:r>
-    </w:p>
-    <w:p>
-      <w:pPr>
-        <w:pStyle w:val="normal0"/>
-        <w:spacing w:line="360" w:lineRule="auto"/>
+        <w:t>Use Case:</w:t>
+      </w:r>
+      <w:r>
+        <w:t xml:space="preserve"> Send </w:t>
+      </w:r>
+      <w:r>
+        <w:t>message to Youth of Restoration.</w:t>
+      </w:r>
+    </w:p>
+    <w:p>
+      <w:pPr>
+        <w:pStyle w:val="normal0"/>
+        <w:spacing w:line="360" w:lineRule="auto"/>
+        <w:ind w:left="360"/>
       </w:pPr>
       <w:r>
         <w:rPr>
@@ -6410,76 +6715,196 @@
         <w:t xml:space="preserve">Brief Description: </w:t>
       </w:r>
       <w:r>
-        <w:t>The user enters a valid email address in the Newsletter sign-up field which adds them to the database of free newsletter subscription.</w:t>
-      </w:r>
-    </w:p>
-    <w:p>
-      <w:pPr>
-        <w:pStyle w:val="normal0"/>
-        <w:spacing w:line="360" w:lineRule="auto"/>
-      </w:pPr>
-    </w:p>
-    <w:p>
-      <w:pPr>
-        <w:pStyle w:val="normal0"/>
-        <w:spacing w:line="360" w:lineRule="auto"/>
+        <w:t>Visitor</w:t>
+      </w:r>
+      <w:r>
+        <w:t xml:space="preserve"> clicks the contact link and is directed to the contact page. At this page, a </w:t>
+      </w:r>
+      <w:r>
+        <w:t>visitor</w:t>
+      </w:r>
+      <w:r>
+        <w:t xml:space="preserve"> enters valid data on the input fields and a message is sent to the organization email.</w:t>
+      </w:r>
+    </w:p>
+    <w:p>
+      <w:pPr>
+        <w:pStyle w:val="normal0"/>
+        <w:spacing w:line="360" w:lineRule="auto"/>
+      </w:pPr>
+    </w:p>
+    <w:p>
+      <w:pPr>
+        <w:pStyle w:val="normal0"/>
+        <w:numPr>
+          <w:ilvl w:val="3"/>
+          <w:numId w:val="30"/>
+        </w:numPr>
+        <w:spacing w:line="360" w:lineRule="auto"/>
+        <w:ind w:left="360"/>
       </w:pPr>
       <w:r>
         <w:rPr>
           <w:b/>
         </w:rPr>
-        <w:t>3. Use Case:</w:t>
-      </w:r>
-      <w:r>
-        <w:t xml:space="preserve"> Send contact form</w:t>
-      </w:r>
-    </w:p>
-    <w:p>
-      <w:pPr>
-        <w:pStyle w:val="normal0"/>
-        <w:spacing w:line="360" w:lineRule="auto"/>
+        <w:t>Use Case:</w:t>
+      </w:r>
+      <w:r>
+        <w:t xml:space="preserve"> </w:t>
+      </w:r>
+      <w:r>
+        <w:t>View Facebook widget.</w:t>
+      </w:r>
+    </w:p>
+    <w:p>
+      <w:pPr>
+        <w:pStyle w:val="normal0"/>
+        <w:spacing w:line="360" w:lineRule="auto"/>
+        <w:ind w:left="360"/>
       </w:pPr>
       <w:r>
         <w:rPr>
           <w:b/>
         </w:rPr>
+        <w:t>Brief Description:</w:t>
+      </w:r>
+      <w:r>
+        <w:t xml:space="preserve"> Visitor enters the home page and is able to view the Facebook widget.</w:t>
+      </w:r>
+    </w:p>
+    <w:p>
+      <w:pPr>
+        <w:pStyle w:val="normal0"/>
+        <w:spacing w:line="360" w:lineRule="auto"/>
+      </w:pPr>
+    </w:p>
+    <w:p>
+      <w:pPr>
+        <w:pStyle w:val="normal0"/>
+        <w:numPr>
+          <w:ilvl w:val="3"/>
+          <w:numId w:val="30"/>
+        </w:numPr>
+        <w:spacing w:line="360" w:lineRule="auto"/>
+        <w:ind w:left="360"/>
+      </w:pPr>
+      <w:r>
+        <w:rPr>
+          <w:b/>
+        </w:rPr>
+        <w:t>Use Case:</w:t>
+      </w:r>
+      <w:r>
+        <w:t xml:space="preserve"> </w:t>
+      </w:r>
+      <w:r>
+        <w:t>View Photo Slider on the home page.</w:t>
+      </w:r>
+    </w:p>
+    <w:p>
+      <w:pPr>
+        <w:pStyle w:val="normal0"/>
+        <w:spacing w:line="360" w:lineRule="auto"/>
+        <w:ind w:left="360"/>
+      </w:pPr>
+      <w:r>
+        <w:rPr>
+          <w:b/>
+        </w:rPr>
+        <w:t>Brief Description:</w:t>
+      </w:r>
+      <w:r>
+        <w:rPr>
+          <w:b/>
+        </w:rPr>
+        <w:t xml:space="preserve"> </w:t>
+      </w:r>
+      <w:r>
+        <w:t>Visitor enters the home page and shall see a photo slider.</w:t>
+      </w:r>
+    </w:p>
+    <w:p>
+      <w:pPr>
+        <w:pStyle w:val="normal0"/>
+        <w:spacing w:line="360" w:lineRule="auto"/>
+      </w:pPr>
+    </w:p>
+    <w:p>
+      <w:pPr>
+        <w:pStyle w:val="normal0"/>
+        <w:numPr>
+          <w:ilvl w:val="3"/>
+          <w:numId w:val="30"/>
+        </w:numPr>
+        <w:spacing w:line="360" w:lineRule="auto"/>
+        <w:ind w:left="360"/>
+      </w:pPr>
+      <w:r>
+        <w:rPr>
+          <w:b/>
+        </w:rPr>
+        <w:t>Use Case:</w:t>
+      </w:r>
+      <w:r>
+        <w:t xml:space="preserve"> </w:t>
+      </w:r>
+      <w:r>
+        <w:t>Become a volunteer</w:t>
+      </w:r>
+      <w:r>
+        <w:t>.</w:t>
+      </w:r>
+    </w:p>
+    <w:p>
+      <w:pPr>
+        <w:pStyle w:val="normal0"/>
+        <w:spacing w:line="360" w:lineRule="auto"/>
+        <w:ind w:left="360"/>
+      </w:pPr>
+      <w:r>
+        <w:rPr>
+          <w:b/>
+        </w:rPr>
         <w:t xml:space="preserve">Brief Description: </w:t>
       </w:r>
       <w:r>
-        <w:t xml:space="preserve">The user clicks the contact link at the main menu and is directed to the contact page. At this page, </w:t>
-      </w:r>
-      <w:r>
-        <w:t>a user enters</w:t>
-      </w:r>
-      <w:r>
-        <w:t xml:space="preserve"> valid data on the input fields and a message is sent to the organization email.</w:t>
-      </w:r>
-    </w:p>
-    <w:p>
-      <w:pPr>
-        <w:pStyle w:val="normal0"/>
-        <w:spacing w:line="360" w:lineRule="auto"/>
-      </w:pPr>
-    </w:p>
-    <w:p>
-      <w:pPr>
-        <w:pStyle w:val="normal0"/>
-        <w:spacing w:line="360" w:lineRule="auto"/>
+        <w:t>The visitor enters Get Involved link and is able to send a form with his/her information to become a volunteer.</w:t>
+      </w:r>
+    </w:p>
+    <w:p>
+      <w:pPr>
+        <w:pStyle w:val="normal0"/>
+        <w:spacing w:line="360" w:lineRule="auto"/>
+      </w:pPr>
+    </w:p>
+    <w:p>
+      <w:pPr>
+        <w:pStyle w:val="normal0"/>
+        <w:numPr>
+          <w:ilvl w:val="3"/>
+          <w:numId w:val="30"/>
+        </w:numPr>
+        <w:spacing w:line="360" w:lineRule="auto"/>
+        <w:ind w:left="360"/>
       </w:pPr>
       <w:r>
         <w:rPr>
           <w:b/>
         </w:rPr>
-        <w:t>4. Use Case:</w:t>
-      </w:r>
-      <w:r>
-        <w:t xml:space="preserve"> Accessing external widgets</w:t>
-      </w:r>
-    </w:p>
-    <w:p>
-      <w:pPr>
-        <w:pStyle w:val="normal0"/>
-        <w:spacing w:line="360" w:lineRule="auto"/>
+        <w:t>Use Case:</w:t>
+      </w:r>
+      <w:r>
+        <w:t xml:space="preserve"> </w:t>
+      </w:r>
+      <w:r>
+        <w:t>Make donation.</w:t>
+      </w:r>
+    </w:p>
+    <w:p>
+      <w:pPr>
+        <w:pStyle w:val="normal0"/>
+        <w:spacing w:line="360" w:lineRule="auto"/>
+        <w:ind w:left="360"/>
       </w:pPr>
       <w:r>
         <w:rPr>
@@ -6488,20 +6913,17 @@
         <w:t xml:space="preserve">Brief Description: </w:t>
       </w:r>
       <w:r>
-        <w:t>When the user clicks on the widgets displayed on the Homepage to go to either a social media site or a crowd</w:t>
-      </w:r>
-      <w:r>
-        <w:t xml:space="preserve"> </w:t>
-      </w:r>
-      <w:r>
-        <w:t>funding site associated with the no</w:t>
-      </w:r>
-      <w:r>
-        <w:t>n</w:t>
-      </w:r>
-      <w:r>
-        <w:t>-profit, it opens the web page of the associated site in a new window.</w:t>
-      </w:r>
+        <w:t>The user</w:t>
+      </w:r>
+      <w:r>
+        <w:t xml:space="preserve"> enters the donation link and is able to see the address to send a check.</w:t>
+      </w:r>
+    </w:p>
+    <w:p>
+      <w:pPr>
+        <w:pStyle w:val="normal0"/>
+        <w:spacing w:line="360" w:lineRule="auto"/>
+      </w:pPr>
     </w:p>
     <w:p>
       <w:pPr>
@@ -6534,13 +6956,18 @@
     <w:p>
       <w:pPr>
         <w:pStyle w:val="normal0"/>
-        <w:spacing w:line="360" w:lineRule="auto"/>
+        <w:numPr>
+          <w:ilvl w:val="3"/>
+          <w:numId w:val="29"/>
+        </w:numPr>
+        <w:spacing w:line="360" w:lineRule="auto"/>
+        <w:ind w:left="360"/>
       </w:pPr>
       <w:r>
         <w:rPr>
           <w:b/>
         </w:rPr>
-        <w:t xml:space="preserve">1. Use Case: </w:t>
+        <w:t xml:space="preserve">Use Case: </w:t>
       </w:r>
       <w:r>
         <w:t>Authorized access to Admin mode.</w:t>
@@ -6550,6 +6977,7 @@
       <w:pPr>
         <w:pStyle w:val="normal0"/>
         <w:spacing w:line="360" w:lineRule="auto"/>
+        <w:ind w:left="360"/>
       </w:pPr>
       <w:r>
         <w:rPr>
@@ -6564,34 +6992,46 @@
         <w:t xml:space="preserve"> </w:t>
       </w:r>
       <w:r>
-        <w:t>The super user enters his/her credentials to access the admin panel of the website which allows them higher privileges on the system. Any unauthorized user/invalid credentials should be denied access to the admin mode.</w:t>
-      </w:r>
-    </w:p>
-    <w:p>
-      <w:pPr>
-        <w:pStyle w:val="normal0"/>
-        <w:spacing w:line="360" w:lineRule="auto"/>
-      </w:pPr>
-    </w:p>
-    <w:p>
-      <w:pPr>
-        <w:pStyle w:val="normal0"/>
-        <w:spacing w:line="360" w:lineRule="auto"/>
+        <w:t xml:space="preserve">The </w:t>
+      </w:r>
+      <w:r>
+        <w:t>administrator</w:t>
+      </w:r>
+      <w:r>
+        <w:t xml:space="preserve"> enters his/her credentials to access the admin panel of the website which allows them higher privileges on the system. Any unauthorized user/invalid credentials should be denied access to the admin mode.</w:t>
+      </w:r>
+    </w:p>
+    <w:p>
+      <w:pPr>
+        <w:pStyle w:val="normal0"/>
+        <w:spacing w:line="360" w:lineRule="auto"/>
+      </w:pPr>
+    </w:p>
+    <w:p>
+      <w:pPr>
+        <w:pStyle w:val="normal0"/>
+        <w:numPr>
+          <w:ilvl w:val="3"/>
+          <w:numId w:val="29"/>
+        </w:numPr>
+        <w:spacing w:line="360" w:lineRule="auto"/>
+        <w:ind w:left="360"/>
       </w:pPr>
       <w:r>
         <w:rPr>
           <w:b/>
         </w:rPr>
-        <w:t xml:space="preserve">2. Use Case: </w:t>
-      </w:r>
-      <w:r>
-        <w:t>Maintenance message</w:t>
-      </w:r>
-    </w:p>
-    <w:p>
-      <w:pPr>
-        <w:pStyle w:val="normal0"/>
-        <w:spacing w:line="360" w:lineRule="auto"/>
+        <w:t xml:space="preserve">Use Case: </w:t>
+      </w:r>
+      <w:r>
+        <w:t>Manage Users.</w:t>
+      </w:r>
+    </w:p>
+    <w:p>
+      <w:pPr>
+        <w:pStyle w:val="normal0"/>
+        <w:spacing w:line="360" w:lineRule="auto"/>
+        <w:ind w:left="360"/>
       </w:pPr>
       <w:r>
         <w:rPr>
@@ -6600,59 +7040,40 @@
         <w:t>Brief Description:</w:t>
       </w:r>
       <w:r>
-        <w:t xml:space="preserve"> The authorized </w:t>
-      </w:r>
-      <w:r>
-        <w:t>super user</w:t>
-      </w:r>
-      <w:r>
-        <w:t xml:space="preserve"> uses his/her credentials to access the </w:t>
-      </w:r>
-      <w:r>
-        <w:t>server</w:t>
-      </w:r>
-      <w:r>
-        <w:t xml:space="preserve"> of the website which allows </w:t>
-      </w:r>
-      <w:r>
-        <w:t>putting</w:t>
-      </w:r>
-      <w:r>
-        <w:t xml:space="preserve"> the website in Maintenance mode with a default “The website is currently down for maintenance. Please check back shortly” message.</w:t>
-      </w:r>
-    </w:p>
-    <w:p>
-      <w:pPr>
-        <w:pStyle w:val="normal0"/>
-        <w:spacing w:line="360" w:lineRule="auto"/>
-      </w:pPr>
-    </w:p>
-    <w:p>
-      <w:pPr>
-        <w:pStyle w:val="normal0"/>
-        <w:spacing w:line="360" w:lineRule="auto"/>
-      </w:pPr>
-    </w:p>
-    <w:p>
-      <w:pPr>
-        <w:pStyle w:val="normal0"/>
-        <w:spacing w:line="360" w:lineRule="auto"/>
+        <w:t xml:space="preserve">  Logged user with admin privileges enters the user section and is able to view, register, update and delete users.</w:t>
+      </w:r>
+    </w:p>
+    <w:p>
+      <w:pPr>
+        <w:pStyle w:val="normal0"/>
+        <w:spacing w:line="360" w:lineRule="auto"/>
+      </w:pPr>
+    </w:p>
+    <w:p>
+      <w:pPr>
+        <w:pStyle w:val="normal0"/>
+        <w:numPr>
+          <w:ilvl w:val="3"/>
+          <w:numId w:val="29"/>
+        </w:numPr>
+        <w:spacing w:line="360" w:lineRule="auto"/>
+        <w:ind w:left="360"/>
       </w:pPr>
       <w:r>
         <w:rPr>
           <w:b/>
         </w:rPr>
-        <w:lastRenderedPageBreak/>
-        <w:t xml:space="preserve">3. Use Case: </w:t>
-      </w:r>
-      <w:r>
-        <w:t>Manage users</w:t>
-      </w:r>
-    </w:p>
-    <w:p>
-      <w:pPr>
-        <w:pStyle w:val="normal0"/>
-        <w:spacing w:line="360" w:lineRule="auto"/>
+        <w:t xml:space="preserve">Use Case: </w:t>
+      </w:r>
+      <w:r>
+        <w:t xml:space="preserve"> Manage Sponsors.</w:t>
+      </w:r>
+    </w:p>
+    <w:p>
+      <w:pPr>
+        <w:pStyle w:val="normal0"/>
+        <w:spacing w:line="360" w:lineRule="auto"/>
+        <w:ind w:left="360"/>
       </w:pPr>
       <w:r>
         <w:rPr>
@@ -6661,34 +7082,40 @@
         <w:t>Brief Description:</w:t>
       </w:r>
       <w:r>
-        <w:t xml:space="preserve">  Logged user with admin privileges enters the user section and is able to view, register, update and delete users.</w:t>
-      </w:r>
-    </w:p>
-    <w:p>
-      <w:pPr>
-        <w:pStyle w:val="normal0"/>
-        <w:spacing w:line="360" w:lineRule="auto"/>
-      </w:pPr>
-    </w:p>
-    <w:p>
-      <w:pPr>
-        <w:pStyle w:val="normal0"/>
-        <w:spacing w:line="360" w:lineRule="auto"/>
+        <w:t xml:space="preserve">  Logged user enters the user section and is able to view, register, update and delete sponsors.</w:t>
+      </w:r>
+    </w:p>
+    <w:p>
+      <w:pPr>
+        <w:pStyle w:val="normal0"/>
+        <w:spacing w:line="360" w:lineRule="auto"/>
+      </w:pPr>
+    </w:p>
+    <w:p>
+      <w:pPr>
+        <w:pStyle w:val="normal0"/>
+        <w:numPr>
+          <w:ilvl w:val="3"/>
+          <w:numId w:val="29"/>
+        </w:numPr>
+        <w:spacing w:line="360" w:lineRule="auto"/>
+        <w:ind w:left="360"/>
       </w:pPr>
       <w:r>
         <w:rPr>
           <w:b/>
         </w:rPr>
-        <w:t xml:space="preserve">4. Use Case: </w:t>
-      </w:r>
-      <w:r>
-        <w:t>Manage sponsors</w:t>
-      </w:r>
-    </w:p>
-    <w:p>
-      <w:pPr>
-        <w:pStyle w:val="normal0"/>
-        <w:spacing w:line="360" w:lineRule="auto"/>
+        <w:t xml:space="preserve">Use Case: </w:t>
+      </w:r>
+      <w:r>
+        <w:t xml:space="preserve"> Manage Events.</w:t>
+      </w:r>
+    </w:p>
+    <w:p>
+      <w:pPr>
+        <w:pStyle w:val="normal0"/>
+        <w:spacing w:line="360" w:lineRule="auto"/>
+        <w:ind w:left="360"/>
       </w:pPr>
       <w:r>
         <w:rPr>
@@ -6697,34 +7124,46 @@
         <w:t>Brief Description:</w:t>
       </w:r>
       <w:r>
-        <w:t xml:space="preserve">  Logged user enters the user section and is able to view, register, update and delete sponsors.</w:t>
-      </w:r>
-    </w:p>
-    <w:p>
-      <w:pPr>
-        <w:pStyle w:val="normal0"/>
-        <w:spacing w:line="360" w:lineRule="auto"/>
-      </w:pPr>
-    </w:p>
-    <w:p>
-      <w:pPr>
-        <w:pStyle w:val="normal0"/>
-        <w:spacing w:line="360" w:lineRule="auto"/>
+        <w:t xml:space="preserve">  Logged user enters the user section and is able to view, register, update and delete events on the schedule.</w:t>
+      </w:r>
+    </w:p>
+    <w:p>
+      <w:pPr>
+        <w:pStyle w:val="normal0"/>
+        <w:spacing w:line="360" w:lineRule="auto"/>
+      </w:pPr>
+    </w:p>
+    <w:p>
+      <w:pPr>
+        <w:pStyle w:val="normal0"/>
+        <w:spacing w:line="360" w:lineRule="auto"/>
+      </w:pPr>
+    </w:p>
+    <w:p>
+      <w:pPr>
+        <w:pStyle w:val="normal0"/>
+        <w:numPr>
+          <w:ilvl w:val="3"/>
+          <w:numId w:val="29"/>
+        </w:numPr>
+        <w:spacing w:line="360" w:lineRule="auto"/>
+        <w:ind w:left="360"/>
       </w:pPr>
       <w:r>
         <w:rPr>
           <w:b/>
         </w:rPr>
-        <w:t xml:space="preserve">5. Use Case: </w:t>
-      </w:r>
-      <w:r>
-        <w:t>Manage events</w:t>
-      </w:r>
-    </w:p>
-    <w:p>
-      <w:pPr>
-        <w:pStyle w:val="normal0"/>
-        <w:spacing w:line="360" w:lineRule="auto"/>
+        <w:t xml:space="preserve">Use Case: </w:t>
+      </w:r>
+      <w:r>
+        <w:t xml:space="preserve"> Manage News.</w:t>
+      </w:r>
+    </w:p>
+    <w:p>
+      <w:pPr>
+        <w:pStyle w:val="normal0"/>
+        <w:spacing w:line="360" w:lineRule="auto"/>
+        <w:ind w:left="360"/>
       </w:pPr>
       <w:r>
         <w:rPr>
@@ -6733,34 +7172,40 @@
         <w:t>Brief Description:</w:t>
       </w:r>
       <w:r>
-        <w:t xml:space="preserve">  Logged user enters the user section and is able to view, register, update and delete events on the schedule.</w:t>
-      </w:r>
-    </w:p>
-    <w:p>
-      <w:pPr>
-        <w:pStyle w:val="normal0"/>
-        <w:spacing w:line="360" w:lineRule="auto"/>
-      </w:pPr>
-    </w:p>
-    <w:p>
-      <w:pPr>
-        <w:pStyle w:val="normal0"/>
-        <w:spacing w:line="360" w:lineRule="auto"/>
+        <w:t xml:space="preserve">  Logged user enters the user section and is able to view, register, update and delete news.</w:t>
+      </w:r>
+    </w:p>
+    <w:p>
+      <w:pPr>
+        <w:pStyle w:val="normal0"/>
+        <w:spacing w:line="360" w:lineRule="auto"/>
+      </w:pPr>
+    </w:p>
+    <w:p>
+      <w:pPr>
+        <w:pStyle w:val="normal0"/>
+        <w:numPr>
+          <w:ilvl w:val="3"/>
+          <w:numId w:val="29"/>
+        </w:numPr>
+        <w:spacing w:line="360" w:lineRule="auto"/>
+        <w:ind w:left="360"/>
       </w:pPr>
       <w:r>
         <w:rPr>
           <w:b/>
         </w:rPr>
-        <w:t xml:space="preserve">6. Use Case: </w:t>
-      </w:r>
-      <w:r>
-        <w:t>Manage news</w:t>
-      </w:r>
-    </w:p>
-    <w:p>
-      <w:pPr>
-        <w:pStyle w:val="normal0"/>
-        <w:spacing w:line="360" w:lineRule="auto"/>
+        <w:t xml:space="preserve">Use Case: </w:t>
+      </w:r>
+      <w:r>
+        <w:t xml:space="preserve"> Manage Blog Posts.</w:t>
+      </w:r>
+    </w:p>
+    <w:p>
+      <w:pPr>
+        <w:pStyle w:val="normal0"/>
+        <w:spacing w:line="360" w:lineRule="auto"/>
+        <w:ind w:left="360"/>
       </w:pPr>
       <w:r>
         <w:rPr>
@@ -6769,34 +7214,40 @@
         <w:t>Brief Description:</w:t>
       </w:r>
       <w:r>
-        <w:t xml:space="preserve">  Logged user enters the user section and is able to view, register, update and delete news.</w:t>
-      </w:r>
-    </w:p>
-    <w:p>
-      <w:pPr>
-        <w:pStyle w:val="normal0"/>
-        <w:spacing w:line="360" w:lineRule="auto"/>
-      </w:pPr>
-    </w:p>
-    <w:p>
-      <w:pPr>
-        <w:pStyle w:val="normal0"/>
-        <w:spacing w:line="360" w:lineRule="auto"/>
+        <w:t xml:space="preserve">  Logged user enters the user section and is able to view, register, update and delete blog posts.</w:t>
+      </w:r>
+    </w:p>
+    <w:p>
+      <w:pPr>
+        <w:pStyle w:val="normal0"/>
+        <w:spacing w:line="360" w:lineRule="auto"/>
+      </w:pPr>
+    </w:p>
+    <w:p>
+      <w:pPr>
+        <w:pStyle w:val="normal0"/>
+        <w:numPr>
+          <w:ilvl w:val="3"/>
+          <w:numId w:val="29"/>
+        </w:numPr>
+        <w:spacing w:line="360" w:lineRule="auto"/>
+        <w:ind w:left="360"/>
       </w:pPr>
       <w:r>
         <w:rPr>
           <w:b/>
         </w:rPr>
-        <w:t xml:space="preserve">7. Use Case: </w:t>
-      </w:r>
-      <w:r>
-        <w:t>Manage blog posts</w:t>
-      </w:r>
-    </w:p>
-    <w:p>
-      <w:pPr>
-        <w:pStyle w:val="normal0"/>
-        <w:spacing w:line="360" w:lineRule="auto"/>
+        <w:t xml:space="preserve">Use Case: </w:t>
+      </w:r>
+      <w:r>
+        <w:t xml:space="preserve"> Manage Volunteers.</w:t>
+      </w:r>
+    </w:p>
+    <w:p>
+      <w:pPr>
+        <w:pStyle w:val="normal0"/>
+        <w:spacing w:line="360" w:lineRule="auto"/>
+        <w:ind w:left="360"/>
       </w:pPr>
       <w:r>
         <w:rPr>
@@ -6805,7 +7256,13 @@
         <w:t>Brief Description:</w:t>
       </w:r>
       <w:r>
-        <w:t xml:space="preserve">  Logged user enters the user section and is able to view, register, update and delete blog posts.</w:t>
+        <w:t xml:space="preserve">  Logged user enters the user section and is able to view, register, update and delete </w:t>
+      </w:r>
+      <w:r>
+        <w:t>volunteers</w:t>
+      </w:r>
+      <w:r>
+        <w:t>.</w:t>
       </w:r>
     </w:p>
     <w:p>
@@ -6869,6 +7326,7 @@
         <w:contextualSpacing/>
       </w:pPr>
       <w:r>
+        <w:lastRenderedPageBreak/>
         <w:t>Home;</w:t>
       </w:r>
     </w:p>
@@ -6959,7 +7417,6 @@
         <w:contextualSpacing/>
       </w:pPr>
       <w:r>
-        <w:lastRenderedPageBreak/>
         <w:t>Donation;</w:t>
       </w:r>
     </w:p>
@@ -7135,27 +7592,8 @@
         <w:ind w:hanging="359"/>
         <w:contextualSpacing/>
       </w:pPr>
-      <w:r>
-        <w:t xml:space="preserve">Integration with </w:t>
-      </w:r>
-      <w:r>
-        <w:t>crowd funding</w:t>
-      </w:r>
-      <w:r>
-        <w:t>;</w:t>
-      </w:r>
-    </w:p>
-    <w:p>
-      <w:pPr>
-        <w:pStyle w:val="normal0"/>
-        <w:numPr>
-          <w:ilvl w:val="0"/>
-          <w:numId w:val="10"/>
-        </w:numPr>
-        <w:spacing w:line="360" w:lineRule="auto"/>
-        <w:ind w:hanging="359"/>
-        <w:contextualSpacing/>
-      </w:pPr>
+      <w:bookmarkStart w:id="12" w:name="_GoBack"/>
+      <w:bookmarkEnd w:id="12"/>
       <w:r>
         <w:t>Photo slider for the home page;</w:t>
       </w:r>
@@ -7249,14 +7687,14 @@
           <w:szCs w:val="32"/>
         </w:rPr>
       </w:pPr>
-      <w:bookmarkStart w:id="12" w:name="_Toc285227598"/>
+      <w:bookmarkStart w:id="13" w:name="_Toc285227598"/>
       <w:r>
         <w:rPr>
           <w:szCs w:val="32"/>
         </w:rPr>
         <w:t>User characteristics</w:t>
       </w:r>
-      <w:bookmarkEnd w:id="12"/>
+      <w:bookmarkEnd w:id="13"/>
     </w:p>
     <w:p>
       <w:pPr>
@@ -7298,11 +7736,11 @@
         </w:numPr>
         <w:spacing w:line="360" w:lineRule="auto"/>
       </w:pPr>
-      <w:bookmarkStart w:id="13" w:name="_Toc285227599"/>
+      <w:bookmarkStart w:id="14" w:name="_Toc285227599"/>
       <w:r>
         <w:t>Constraints</w:t>
       </w:r>
-      <w:bookmarkEnd w:id="13"/>
+      <w:bookmarkEnd w:id="14"/>
     </w:p>
     <w:p>
       <w:pPr>
@@ -7398,11 +7836,11 @@
         </w:numPr>
         <w:spacing w:line="360" w:lineRule="auto"/>
       </w:pPr>
-      <w:bookmarkStart w:id="14" w:name="_Toc285227600"/>
+      <w:bookmarkStart w:id="15" w:name="_Toc285227600"/>
       <w:r>
         <w:t>Assumptions and dependencies</w:t>
       </w:r>
-      <w:bookmarkEnd w:id="14"/>
+      <w:bookmarkEnd w:id="15"/>
     </w:p>
     <w:p>
       <w:pPr>
@@ -7424,10 +7862,16 @@
         <w:t xml:space="preserve">Certain advanced functionalities in the Administration mode of the proposed website shall be developed under the assumption that there exists a </w:t>
       </w:r>
       <w:r>
-        <w:t>super user</w:t>
-      </w:r>
-      <w:r>
-        <w:t xml:space="preserve"> capable of administering it. Any changes to this condition shall require changes to the existing document. </w:t>
+        <w:t>administrator</w:t>
+      </w:r>
+      <w:r>
+        <w:t xml:space="preserve"> capable of </w:t>
+      </w:r>
+      <w:r>
+        <w:t>manage</w:t>
+      </w:r>
+      <w:r>
+        <w:t xml:space="preserve"> it. Any changes to this condition shall require changes to the existing document. </w:t>
       </w:r>
     </w:p>
     <w:p>
@@ -7449,7 +7893,7 @@
           <w:szCs w:val="34"/>
         </w:rPr>
       </w:pPr>
-      <w:bookmarkStart w:id="15" w:name="_Toc285227601"/>
+      <w:bookmarkStart w:id="16" w:name="_Toc285227601"/>
       <w:r>
         <w:rPr>
           <w:sz w:val="34"/>
@@ -7457,7 +7901,7 @@
         </w:rPr>
         <w:t>Specific requirements</w:t>
       </w:r>
-      <w:bookmarkEnd w:id="15"/>
+      <w:bookmarkEnd w:id="16"/>
     </w:p>
     <w:p>
       <w:pPr>
@@ -7494,12 +7938,11 @@
         </w:numPr>
         <w:spacing w:line="360" w:lineRule="auto"/>
       </w:pPr>
-      <w:bookmarkStart w:id="16" w:name="_Toc285227602"/>
-      <w:r>
-        <w:lastRenderedPageBreak/>
+      <w:bookmarkStart w:id="17" w:name="_Toc285227602"/>
+      <w:r>
         <w:t>External interfaces</w:t>
       </w:r>
-      <w:bookmarkEnd w:id="16"/>
+      <w:bookmarkEnd w:id="17"/>
     </w:p>
     <w:p>
       <w:pPr>
@@ -7530,7 +7973,20 @@
         <w:t xml:space="preserve"> </w:t>
       </w:r>
       <w:r>
-        <w:t xml:space="preserve">Restoration website primarily resides on the Apache Web server. The system interfaces with the database server using php programming language to store and retrieve data, links with external widgets such as social media and payment related applications interface using JavaScript. Finally, it also interfaces with the client web browser using Hyper Text Transfer Protocol on any network enabled windows or </w:t>
+        <w:t xml:space="preserve">Restoration website primarily resides on the Apache Web server. The system interfaces with the database server using </w:t>
+      </w:r>
+      <w:proofErr w:type="spellStart"/>
+      <w:proofErr w:type="gramStart"/>
+      <w:r>
+        <w:t>php</w:t>
+      </w:r>
+      <w:proofErr w:type="spellEnd"/>
+      <w:r>
+        <w:t xml:space="preserve"> programming</w:t>
+      </w:r>
+      <w:proofErr w:type="gramEnd"/>
+      <w:r>
+        <w:t xml:space="preserve"> language to store and retrieve data, links with external widgets such as social media and payment related applications interface using JavaScript. Finally, it also interfaces with the client web browser using Hyper Text Transfer Protocol on any network enabled windows or </w:t>
       </w:r>
       <w:r>
         <w:t>Mac</w:t>
@@ -7559,11 +8015,11 @@
         </w:numPr>
         <w:spacing w:line="360" w:lineRule="auto"/>
       </w:pPr>
-      <w:bookmarkStart w:id="17" w:name="_Toc285227603"/>
+      <w:bookmarkStart w:id="18" w:name="_Toc285227603"/>
       <w:r>
         <w:t>Functions</w:t>
       </w:r>
-      <w:bookmarkEnd w:id="17"/>
+      <w:bookmarkEnd w:id="18"/>
     </w:p>
     <w:p>
       <w:pPr>
@@ -7616,7 +8072,7 @@
           <w:szCs w:val="30"/>
         </w:rPr>
       </w:pPr>
-      <w:bookmarkStart w:id="18" w:name="_Toc285227604"/>
+      <w:bookmarkStart w:id="19" w:name="_Toc285227604"/>
       <w:r>
         <w:rPr>
           <w:sz w:val="30"/>
@@ -7624,7 +8080,7 @@
         </w:rPr>
         <w:t>Main Functions</w:t>
       </w:r>
-      <w:bookmarkEnd w:id="18"/>
+      <w:bookmarkEnd w:id="19"/>
     </w:p>
     <w:p>
       <w:pPr>
@@ -7697,6 +8153,7 @@
         <w:contextualSpacing/>
       </w:pPr>
       <w:r>
+        <w:lastRenderedPageBreak/>
         <w:t>The website shall prominently display the widgets for social media and payment related external interfaces.</w:t>
       </w:r>
     </w:p>
@@ -7712,27 +8169,6 @@
         <w:contextualSpacing/>
       </w:pPr>
       <w:r>
-        <w:t xml:space="preserve">The website shall have a “call to action” widget that allows </w:t>
-      </w:r>
-      <w:r>
-        <w:t>signing</w:t>
-      </w:r>
-      <w:r>
-        <w:t xml:space="preserve"> up for newsletters.</w:t>
-      </w:r>
-    </w:p>
-    <w:p>
-      <w:pPr>
-        <w:pStyle w:val="normal0"/>
-        <w:numPr>
-          <w:ilvl w:val="0"/>
-          <w:numId w:val="2"/>
-        </w:numPr>
-        <w:spacing w:line="360" w:lineRule="auto"/>
-        <w:ind w:left="1800" w:hanging="359"/>
-        <w:contextualSpacing/>
-      </w:pPr>
-      <w:r>
         <w:t>The website shall have a drop-down menu option to choose additional features.</w:t>
       </w:r>
     </w:p>
@@ -7772,7 +8208,6 @@
           <w:b/>
           <w:sz w:val="28"/>
         </w:rPr>
-        <w:lastRenderedPageBreak/>
         <w:t>Admin mode:</w:t>
       </w:r>
     </w:p>
@@ -7804,27 +8239,6 @@
       </w:pPr>
       <w:r>
         <w:t>The website shall allow an authorized user with higher privileges to edit or delete the contents of the website.</w:t>
-      </w:r>
-    </w:p>
-    <w:p>
-      <w:pPr>
-        <w:pStyle w:val="normal0"/>
-        <w:numPr>
-          <w:ilvl w:val="0"/>
-          <w:numId w:val="18"/>
-        </w:numPr>
-        <w:spacing w:line="360" w:lineRule="auto"/>
-        <w:ind w:left="1800" w:hanging="359"/>
-        <w:contextualSpacing/>
-      </w:pPr>
-      <w:r>
-        <w:t xml:space="preserve">The website shall allow the </w:t>
-      </w:r>
-      <w:r>
-        <w:t>super user</w:t>
-      </w:r>
-      <w:r>
-        <w:t xml:space="preserve"> to make any upgrades or fixes to the software system.</w:t>
       </w:r>
     </w:p>
     <w:p>
@@ -7851,7 +8265,7 @@
           <w:szCs w:val="30"/>
         </w:rPr>
       </w:pPr>
-      <w:bookmarkStart w:id="19" w:name="_Toc285227605"/>
+      <w:bookmarkStart w:id="20" w:name="_Toc285227605"/>
       <w:r>
         <w:rPr>
           <w:sz w:val="30"/>
@@ -7859,7 +8273,7 @@
         </w:rPr>
         <w:t>Use Cases</w:t>
       </w:r>
-      <w:bookmarkEnd w:id="19"/>
+      <w:bookmarkEnd w:id="20"/>
     </w:p>
     <w:p>
       <w:pPr>
@@ -8091,11 +8505,11 @@
         </w:numPr>
         <w:spacing w:line="360" w:lineRule="auto"/>
       </w:pPr>
-      <w:bookmarkStart w:id="20" w:name="_Toc285227606"/>
+      <w:bookmarkStart w:id="21" w:name="_Toc285227606"/>
       <w:r>
         <w:t>Security Requirements</w:t>
       </w:r>
-      <w:bookmarkEnd w:id="20"/>
+      <w:bookmarkEnd w:id="21"/>
     </w:p>
     <w:p>
       <w:pPr>
@@ -8135,7 +8549,6 @@
         <w:contextualSpacing/>
       </w:pPr>
       <w:r>
-        <w:lastRenderedPageBreak/>
         <w:t>For the security of the passwords storage on the database, the system will provide Advanced Encryption Standard (AES) encryption.</w:t>
       </w:r>
     </w:p>
@@ -8210,11 +8623,11 @@
         </w:numPr>
         <w:spacing w:line="360" w:lineRule="auto"/>
       </w:pPr>
-      <w:bookmarkStart w:id="21" w:name="_Toc285227607"/>
+      <w:bookmarkStart w:id="22" w:name="_Toc285227607"/>
       <w:r>
         <w:t>Performance requirements</w:t>
       </w:r>
-      <w:bookmarkEnd w:id="21"/>
+      <w:bookmarkEnd w:id="22"/>
     </w:p>
     <w:p>
       <w:pPr>
@@ -8260,7 +8673,15 @@
         <w:t>up to</w:t>
       </w:r>
       <w:r>
-        <w:t xml:space="preserve"> 0.1 second. The acceptable response rate for most user functions on the website shall be between 0.1 to 1 second.</w:t>
+        <w:t xml:space="preserve"> 0.1 second. The acceptable response rate for most user functions on the website shall be </w:t>
+      </w:r>
+      <w:proofErr w:type="gramStart"/>
+      <w:r>
+        <w:t>between 0.1 to 1</w:t>
+      </w:r>
+      <w:proofErr w:type="gramEnd"/>
+      <w:r>
+        <w:t xml:space="preserve"> second.</w:t>
       </w:r>
     </w:p>
     <w:p>
@@ -8275,6 +8696,7 @@
         <w:contextualSpacing/>
       </w:pPr>
       <w:r>
+        <w:lastRenderedPageBreak/>
         <w:t>The website shall safely and securely store any user data if applicable.</w:t>
       </w:r>
     </w:p>
@@ -8298,11 +8720,11 @@
         </w:numPr>
         <w:spacing w:line="360" w:lineRule="auto"/>
       </w:pPr>
-      <w:bookmarkStart w:id="22" w:name="_Toc285227608"/>
+      <w:bookmarkStart w:id="23" w:name="_Toc285227608"/>
       <w:r>
         <w:t>Logical database requirements</w:t>
       </w:r>
-      <w:bookmarkEnd w:id="22"/>
+      <w:bookmarkEnd w:id="23"/>
     </w:p>
     <w:p>
       <w:pPr>
@@ -8370,7 +8792,7 @@
           <w:szCs w:val="30"/>
         </w:rPr>
       </w:pPr>
-      <w:bookmarkStart w:id="23" w:name="_Toc285227609"/>
+      <w:bookmarkStart w:id="24" w:name="_Toc285227609"/>
       <w:r>
         <w:rPr>
           <w:sz w:val="30"/>
@@ -8394,7 +8816,7 @@
         </w:rPr>
         <w:t>their relationships</w:t>
       </w:r>
-      <w:bookmarkEnd w:id="23"/>
+      <w:bookmarkEnd w:id="24"/>
     </w:p>
     <w:p>
       <w:pPr>
@@ -8906,6 +9328,7 @@
               <w:rPr>
                 <w:b/>
               </w:rPr>
+              <w:lastRenderedPageBreak/>
               <w:t>Event</w:t>
             </w:r>
           </w:p>
@@ -9049,10 +9472,6 @@
       </w:pPr>
       <w:r>
         <w:br/>
-      </w:r>
-      <w:bookmarkStart w:id="24" w:name="_GoBack"/>
-      <w:bookmarkEnd w:id="24"/>
-      <w:r>
         <w:t>3.1 - Data Entities</w:t>
       </w:r>
     </w:p>
@@ -10493,6 +10912,92 @@
     </w:lvl>
   </w:abstractNum>
   <w:abstractNum w:abstractNumId="11">
+    <w:nsid w:val="32726CDE"/>
+    <w:multiLevelType w:val="multilevel"/>
+    <w:tmpl w:val="0409001D"/>
+    <w:lvl w:ilvl="0">
+      <w:start w:val="1"/>
+      <w:numFmt w:val="decimal"/>
+      <w:lvlText w:val="%1)"/>
+      <w:lvlJc w:val="left"/>
+      <w:pPr>
+        <w:ind w:left="360" w:hanging="360"/>
+      </w:pPr>
+    </w:lvl>
+    <w:lvl w:ilvl="1">
+      <w:start w:val="1"/>
+      <w:numFmt w:val="lowerLetter"/>
+      <w:lvlText w:val="%2)"/>
+      <w:lvlJc w:val="left"/>
+      <w:pPr>
+        <w:ind w:left="720" w:hanging="360"/>
+      </w:pPr>
+    </w:lvl>
+    <w:lvl w:ilvl="2">
+      <w:start w:val="1"/>
+      <w:numFmt w:val="lowerRoman"/>
+      <w:lvlText w:val="%3)"/>
+      <w:lvlJc w:val="left"/>
+      <w:pPr>
+        <w:ind w:left="1080" w:hanging="360"/>
+      </w:pPr>
+    </w:lvl>
+    <w:lvl w:ilvl="3">
+      <w:start w:val="1"/>
+      <w:numFmt w:val="decimal"/>
+      <w:lvlText w:val="(%4)"/>
+      <w:lvlJc w:val="left"/>
+      <w:pPr>
+        <w:ind w:left="1440" w:hanging="360"/>
+      </w:pPr>
+    </w:lvl>
+    <w:lvl w:ilvl="4">
+      <w:start w:val="1"/>
+      <w:numFmt w:val="lowerLetter"/>
+      <w:lvlText w:val="(%5)"/>
+      <w:lvlJc w:val="left"/>
+      <w:pPr>
+        <w:ind w:left="1800" w:hanging="360"/>
+      </w:pPr>
+    </w:lvl>
+    <w:lvl w:ilvl="5">
+      <w:start w:val="1"/>
+      <w:numFmt w:val="lowerRoman"/>
+      <w:lvlText w:val="(%6)"/>
+      <w:lvlJc w:val="left"/>
+      <w:pPr>
+        <w:ind w:left="2160" w:hanging="360"/>
+      </w:pPr>
+    </w:lvl>
+    <w:lvl w:ilvl="6">
+      <w:start w:val="1"/>
+      <w:numFmt w:val="decimal"/>
+      <w:lvlText w:val="%7."/>
+      <w:lvlJc w:val="left"/>
+      <w:pPr>
+        <w:ind w:left="2520" w:hanging="360"/>
+      </w:pPr>
+    </w:lvl>
+    <w:lvl w:ilvl="7">
+      <w:start w:val="1"/>
+      <w:numFmt w:val="lowerLetter"/>
+      <w:lvlText w:val="%8."/>
+      <w:lvlJc w:val="left"/>
+      <w:pPr>
+        <w:ind w:left="2880" w:hanging="360"/>
+      </w:pPr>
+    </w:lvl>
+    <w:lvl w:ilvl="8">
+      <w:start w:val="1"/>
+      <w:numFmt w:val="lowerRoman"/>
+      <w:lvlText w:val="%9."/>
+      <w:lvlJc w:val="left"/>
+      <w:pPr>
+        <w:ind w:left="3240" w:hanging="360"/>
+      </w:pPr>
+    </w:lvl>
+  </w:abstractNum>
+  <w:abstractNum w:abstractNumId="12">
     <w:nsid w:val="399307ED"/>
     <w:multiLevelType w:val="multilevel"/>
     <w:tmpl w:val="97308DE2"/>
@@ -10605,7 +11110,7 @@
       </w:rPr>
     </w:lvl>
   </w:abstractNum>
-  <w:abstractNum w:abstractNumId="12">
+  <w:abstractNum w:abstractNumId="13">
     <w:nsid w:val="3BDA53C3"/>
     <w:multiLevelType w:val="multilevel"/>
     <w:tmpl w:val="0409001F"/>
@@ -10691,7 +11196,7 @@
       </w:pPr>
     </w:lvl>
   </w:abstractNum>
-  <w:abstractNum w:abstractNumId="13">
+  <w:abstractNum w:abstractNumId="14">
     <w:nsid w:val="3EF50308"/>
     <w:multiLevelType w:val="multilevel"/>
     <w:tmpl w:val="7B62C9AE"/>
@@ -10804,7 +11309,7 @@
       </w:rPr>
     </w:lvl>
   </w:abstractNum>
-  <w:abstractNum w:abstractNumId="14">
+  <w:abstractNum w:abstractNumId="15">
     <w:nsid w:val="3F53172E"/>
     <w:multiLevelType w:val="multilevel"/>
     <w:tmpl w:val="C64A9E50"/>
@@ -10917,7 +11422,7 @@
       </w:rPr>
     </w:lvl>
   </w:abstractNum>
-  <w:abstractNum w:abstractNumId="15">
+  <w:abstractNum w:abstractNumId="16">
     <w:nsid w:val="455A4B5F"/>
     <w:multiLevelType w:val="multilevel"/>
     <w:tmpl w:val="91029122"/>
@@ -11030,7 +11535,7 @@
       </w:rPr>
     </w:lvl>
   </w:abstractNum>
-  <w:abstractNum w:abstractNumId="16">
+  <w:abstractNum w:abstractNumId="17">
     <w:nsid w:val="484B1B1C"/>
     <w:multiLevelType w:val="multilevel"/>
     <w:tmpl w:val="0409001F"/>
@@ -11116,7 +11621,7 @@
       </w:pPr>
     </w:lvl>
   </w:abstractNum>
-  <w:abstractNum w:abstractNumId="17">
+  <w:abstractNum w:abstractNumId="18">
     <w:nsid w:val="49824B5D"/>
     <w:multiLevelType w:val="multilevel"/>
     <w:tmpl w:val="EBF25F3E"/>
@@ -11229,7 +11734,7 @@
       </w:rPr>
     </w:lvl>
   </w:abstractNum>
-  <w:abstractNum w:abstractNumId="18">
+  <w:abstractNum w:abstractNumId="19">
     <w:nsid w:val="4A990DE2"/>
     <w:multiLevelType w:val="multilevel"/>
     <w:tmpl w:val="B67E8324"/>
@@ -11342,7 +11847,93 @@
       </w:rPr>
     </w:lvl>
   </w:abstractNum>
-  <w:abstractNum w:abstractNumId="19">
+  <w:abstractNum w:abstractNumId="20">
+    <w:nsid w:val="51F15DF1"/>
+    <w:multiLevelType w:val="multilevel"/>
+    <w:tmpl w:val="0409001D"/>
+    <w:lvl w:ilvl="0">
+      <w:start w:val="1"/>
+      <w:numFmt w:val="decimal"/>
+      <w:lvlText w:val="%1)"/>
+      <w:lvlJc w:val="left"/>
+      <w:pPr>
+        <w:ind w:left="360" w:hanging="360"/>
+      </w:pPr>
+    </w:lvl>
+    <w:lvl w:ilvl="1">
+      <w:start w:val="1"/>
+      <w:numFmt w:val="lowerLetter"/>
+      <w:lvlText w:val="%2)"/>
+      <w:lvlJc w:val="left"/>
+      <w:pPr>
+        <w:ind w:left="720" w:hanging="360"/>
+      </w:pPr>
+    </w:lvl>
+    <w:lvl w:ilvl="2">
+      <w:start w:val="1"/>
+      <w:numFmt w:val="lowerRoman"/>
+      <w:lvlText w:val="%3)"/>
+      <w:lvlJc w:val="left"/>
+      <w:pPr>
+        <w:ind w:left="1080" w:hanging="360"/>
+      </w:pPr>
+    </w:lvl>
+    <w:lvl w:ilvl="3">
+      <w:start w:val="1"/>
+      <w:numFmt w:val="decimal"/>
+      <w:lvlText w:val="(%4)"/>
+      <w:lvlJc w:val="left"/>
+      <w:pPr>
+        <w:ind w:left="1440" w:hanging="360"/>
+      </w:pPr>
+    </w:lvl>
+    <w:lvl w:ilvl="4">
+      <w:start w:val="1"/>
+      <w:numFmt w:val="lowerLetter"/>
+      <w:lvlText w:val="(%5)"/>
+      <w:lvlJc w:val="left"/>
+      <w:pPr>
+        <w:ind w:left="1800" w:hanging="360"/>
+      </w:pPr>
+    </w:lvl>
+    <w:lvl w:ilvl="5">
+      <w:start w:val="1"/>
+      <w:numFmt w:val="lowerRoman"/>
+      <w:lvlText w:val="(%6)"/>
+      <w:lvlJc w:val="left"/>
+      <w:pPr>
+        <w:ind w:left="2160" w:hanging="360"/>
+      </w:pPr>
+    </w:lvl>
+    <w:lvl w:ilvl="6">
+      <w:start w:val="1"/>
+      <w:numFmt w:val="decimal"/>
+      <w:lvlText w:val="%7."/>
+      <w:lvlJc w:val="left"/>
+      <w:pPr>
+        <w:ind w:left="2520" w:hanging="360"/>
+      </w:pPr>
+    </w:lvl>
+    <w:lvl w:ilvl="7">
+      <w:start w:val="1"/>
+      <w:numFmt w:val="lowerLetter"/>
+      <w:lvlText w:val="%8."/>
+      <w:lvlJc w:val="left"/>
+      <w:pPr>
+        <w:ind w:left="2880" w:hanging="360"/>
+      </w:pPr>
+    </w:lvl>
+    <w:lvl w:ilvl="8">
+      <w:start w:val="1"/>
+      <w:numFmt w:val="lowerRoman"/>
+      <w:lvlText w:val="%9."/>
+      <w:lvlJc w:val="left"/>
+      <w:pPr>
+        <w:ind w:left="3240" w:hanging="360"/>
+      </w:pPr>
+    </w:lvl>
+  </w:abstractNum>
+  <w:abstractNum w:abstractNumId="21">
     <w:nsid w:val="53EC558D"/>
     <w:multiLevelType w:val="multilevel"/>
     <w:tmpl w:val="AB9896B2"/>
@@ -11460,7 +12051,7 @@
       </w:rPr>
     </w:lvl>
   </w:abstractNum>
-  <w:abstractNum w:abstractNumId="20">
+  <w:abstractNum w:abstractNumId="22">
     <w:nsid w:val="551E1B57"/>
     <w:multiLevelType w:val="multilevel"/>
     <w:tmpl w:val="2C040442"/>
@@ -11573,7 +12164,7 @@
       </w:rPr>
     </w:lvl>
   </w:abstractNum>
-  <w:abstractNum w:abstractNumId="21">
+  <w:abstractNum w:abstractNumId="23">
     <w:nsid w:val="5C89348E"/>
     <w:multiLevelType w:val="multilevel"/>
     <w:tmpl w:val="0409001F"/>
@@ -11659,7 +12250,7 @@
       </w:pPr>
     </w:lvl>
   </w:abstractNum>
-  <w:abstractNum w:abstractNumId="22">
+  <w:abstractNum w:abstractNumId="24">
     <w:nsid w:val="614A29BA"/>
     <w:multiLevelType w:val="multilevel"/>
     <w:tmpl w:val="FB022706"/>
@@ -11772,7 +12363,7 @@
       </w:rPr>
     </w:lvl>
   </w:abstractNum>
-  <w:abstractNum w:abstractNumId="23">
+  <w:abstractNum w:abstractNumId="25">
     <w:nsid w:val="63947333"/>
     <w:multiLevelType w:val="multilevel"/>
     <w:tmpl w:val="5308BA16"/>
@@ -11885,7 +12476,7 @@
       </w:rPr>
     </w:lvl>
   </w:abstractNum>
-  <w:abstractNum w:abstractNumId="24">
+  <w:abstractNum w:abstractNumId="26">
     <w:nsid w:val="68DF7ACD"/>
     <w:multiLevelType w:val="multilevel"/>
     <w:tmpl w:val="9E3E19CA"/>
@@ -11998,7 +12589,7 @@
       </w:rPr>
     </w:lvl>
   </w:abstractNum>
-  <w:abstractNum w:abstractNumId="25">
+  <w:abstractNum w:abstractNumId="27">
     <w:nsid w:val="6A046F6D"/>
     <w:multiLevelType w:val="multilevel"/>
     <w:tmpl w:val="118C8814"/>
@@ -12111,7 +12702,7 @@
       </w:rPr>
     </w:lvl>
   </w:abstractNum>
-  <w:abstractNum w:abstractNumId="26">
+  <w:abstractNum w:abstractNumId="28">
     <w:nsid w:val="6EFE4990"/>
     <w:multiLevelType w:val="multilevel"/>
     <w:tmpl w:val="B5260BF0"/>
@@ -12224,7 +12815,7 @@
       </w:rPr>
     </w:lvl>
   </w:abstractNum>
-  <w:abstractNum w:abstractNumId="27">
+  <w:abstractNum w:abstractNumId="29">
     <w:nsid w:val="75FB018E"/>
     <w:multiLevelType w:val="multilevel"/>
     <w:tmpl w:val="90F69468"/>
@@ -12338,10 +12929,10 @@
     </w:lvl>
   </w:abstractNum>
   <w:num w:numId="1">
-    <w:abstractNumId w:val="14"/>
+    <w:abstractNumId w:val="15"/>
   </w:num>
   <w:num w:numId="2">
-    <w:abstractNumId w:val="25"/>
+    <w:abstractNumId w:val="27"/>
   </w:num>
   <w:num w:numId="3">
     <w:abstractNumId w:val="0"/>
@@ -12350,25 +12941,25 @@
     <w:abstractNumId w:val="9"/>
   </w:num>
   <w:num w:numId="5">
-    <w:abstractNumId w:val="18"/>
+    <w:abstractNumId w:val="19"/>
   </w:num>
   <w:num w:numId="6">
-    <w:abstractNumId w:val="15"/>
+    <w:abstractNumId w:val="16"/>
   </w:num>
   <w:num w:numId="7">
     <w:abstractNumId w:val="6"/>
   </w:num>
   <w:num w:numId="8">
-    <w:abstractNumId w:val="19"/>
+    <w:abstractNumId w:val="21"/>
   </w:num>
   <w:num w:numId="9">
-    <w:abstractNumId w:val="20"/>
+    <w:abstractNumId w:val="22"/>
   </w:num>
   <w:num w:numId="10">
-    <w:abstractNumId w:val="22"/>
+    <w:abstractNumId w:val="24"/>
   </w:num>
   <w:num w:numId="11">
-    <w:abstractNumId w:val="17"/>
+    <w:abstractNumId w:val="18"/>
   </w:num>
   <w:num w:numId="12">
     <w:abstractNumId w:val="8"/>
@@ -12383,25 +12974,25 @@
     <w:abstractNumId w:val="10"/>
   </w:num>
   <w:num w:numId="16">
-    <w:abstractNumId w:val="27"/>
+    <w:abstractNumId w:val="29"/>
   </w:num>
   <w:num w:numId="17">
-    <w:abstractNumId w:val="24"/>
+    <w:abstractNumId w:val="26"/>
   </w:num>
   <w:num w:numId="18">
-    <w:abstractNumId w:val="23"/>
+    <w:abstractNumId w:val="25"/>
   </w:num>
   <w:num w:numId="19">
-    <w:abstractNumId w:val="11"/>
+    <w:abstractNumId w:val="12"/>
   </w:num>
   <w:num w:numId="20">
-    <w:abstractNumId w:val="13"/>
+    <w:abstractNumId w:val="14"/>
   </w:num>
   <w:num w:numId="21">
     <w:abstractNumId w:val="1"/>
   </w:num>
   <w:num w:numId="22">
-    <w:abstractNumId w:val="26"/>
+    <w:abstractNumId w:val="28"/>
   </w:num>
   <w:num w:numId="23">
     <w:abstractNumId w:val="7"/>
@@ -12410,16 +13001,22 @@
     <w:abstractNumId w:val="4"/>
   </w:num>
   <w:num w:numId="25">
-    <w:abstractNumId w:val="12"/>
+    <w:abstractNumId w:val="13"/>
   </w:num>
   <w:num w:numId="26">
-    <w:abstractNumId w:val="21"/>
+    <w:abstractNumId w:val="23"/>
   </w:num>
   <w:num w:numId="27">
-    <w:abstractNumId w:val="16"/>
+    <w:abstractNumId w:val="17"/>
   </w:num>
   <w:num w:numId="28">
     <w:abstractNumId w:val="5"/>
+  </w:num>
+  <w:num w:numId="29">
+    <w:abstractNumId w:val="11"/>
+  </w:num>
+  <w:num w:numId="30">
+    <w:abstractNumId w:val="20"/>
   </w:num>
 </w:numbering>
 </file>
@@ -16885,7 +17482,7 @@
 </file>
 
 <file path=customXml/itemProps1.xml><?xml version="1.0" encoding="utf-8"?>
-<ds:datastoreItem xmlns:ds="http://schemas.openxmlformats.org/officeDocument/2006/customXml" ds:itemID="{E4B6EF0E-529B-3947-96AC-2EA57CBC9FE1}">
+<ds:datastoreItem xmlns:ds="http://schemas.openxmlformats.org/officeDocument/2006/customXml" ds:itemID="{97833955-0988-1F49-9398-34F85EEEF3EF}">
   <ds:schemaRefs>
     <ds:schemaRef ds:uri="http://schemas.openxmlformats.org/officeDocument/2006/bibliography"/>
   </ds:schemaRefs>

</xml_diff>

<commit_message>
changed admin mode to admin panel
</commit_message>
<xml_diff>
--- a/documentation/RequirementsandSpecifications.docx
+++ b/documentation/RequirementsandSpecifications.docx
@@ -5656,14 +5656,27 @@
       <w:r>
         <w:t>.</w:t>
       </w:r>
-      <w:fldSimple w:instr=" SEQ Figure \* ARABIC \s 1 ">
-        <w:r>
-          <w:rPr>
-            <w:noProof/>
-          </w:rPr>
-          <w:t>1</w:t>
-        </w:r>
-      </w:fldSimple>
+      <w:r>
+        <w:fldChar w:fldCharType="begin"/>
+      </w:r>
+      <w:r>
+        <w:instrText xml:space="preserve"> SEQ Figure \* ARABIC \s 1 </w:instrText>
+      </w:r>
+      <w:r>
+        <w:fldChar w:fldCharType="separate"/>
+      </w:r>
+      <w:r>
+        <w:rPr>
+          <w:noProof/>
+        </w:rPr>
+        <w:t>1</w:t>
+      </w:r>
+      <w:r>
+        <w:rPr>
+          <w:noProof/>
+        </w:rPr>
+        <w:fldChar w:fldCharType="end"/>
+      </w:r>
       <w:r>
         <w:t xml:space="preserve"> - Product Perspective</w:t>
       </w:r>
@@ -6970,7 +6983,13 @@
         <w:t xml:space="preserve">Use Case: </w:t>
       </w:r>
       <w:r>
-        <w:t>Authorized access to Admin mode.</w:t>
+        <w:t xml:space="preserve">Authorized access to Admin </w:t>
+      </w:r>
+      <w:r>
+        <w:t>Panel</w:t>
+      </w:r>
+      <w:r>
+        <w:t>.</w:t>
       </w:r>
     </w:p>
     <w:p>
@@ -6998,7 +7017,19 @@
         <w:t>administrator</w:t>
       </w:r>
       <w:r>
-        <w:t xml:space="preserve"> enters his/her credentials to access the admin panel of the website which allows them higher privileges on the system. Any unauthorized user/invalid credentials should be denied access to the admin mode.</w:t>
+        <w:t xml:space="preserve"> enters his/her credentials to access the admin panel of the website which allows them higher privileges on the system. Any unauthorized user/invalid credentials </w:t>
+      </w:r>
+      <w:r>
+        <w:t>should be denied access to the A</w:t>
+      </w:r>
+      <w:r>
+        <w:t xml:space="preserve">dmin </w:t>
+      </w:r>
+      <w:r>
+        <w:t>Panel</w:t>
+      </w:r>
+      <w:r>
+        <w:t>.</w:t>
       </w:r>
     </w:p>
     <w:p>
@@ -7592,8 +7623,6 @@
         <w:ind w:hanging="359"/>
         <w:contextualSpacing/>
       </w:pPr>
-      <w:bookmarkStart w:id="12" w:name="_GoBack"/>
-      <w:bookmarkEnd w:id="12"/>
       <w:r>
         <w:t>Photo slider for the home page;</w:t>
       </w:r>
@@ -7687,14 +7716,14 @@
           <w:szCs w:val="32"/>
         </w:rPr>
       </w:pPr>
-      <w:bookmarkStart w:id="13" w:name="_Toc285227598"/>
+      <w:bookmarkStart w:id="12" w:name="_Toc285227598"/>
       <w:r>
         <w:rPr>
           <w:szCs w:val="32"/>
         </w:rPr>
         <w:t>User characteristics</w:t>
       </w:r>
-      <w:bookmarkEnd w:id="13"/>
+      <w:bookmarkEnd w:id="12"/>
     </w:p>
     <w:p>
       <w:pPr>
@@ -7713,7 +7742,19 @@
         <w:spacing w:line="360" w:lineRule="auto"/>
       </w:pPr>
       <w:r>
-        <w:t>The baseline functionality of the proposed website is intended for users who are familiar with using basic Internet skills such as opening a web browser. However, the admin mode of the proposed website requires users with at least high school level education or some technical skills involving administering a website.</w:t>
+        <w:t>The baseline functionality of the proposed website is intended for users who are familiar with using basic Internet skills such as opening a web</w:t>
+      </w:r>
+      <w:r>
+        <w:t xml:space="preserve"> browser. However, the A</w:t>
+      </w:r>
+      <w:r>
+        <w:t>dmin</w:t>
+      </w:r>
+      <w:r>
+        <w:t xml:space="preserve"> Panel</w:t>
+      </w:r>
+      <w:r>
+        <w:t xml:space="preserve"> of the proposed website requires users with at least high school level education or some technical skills involving administering a website.</w:t>
       </w:r>
     </w:p>
     <w:p>
@@ -7736,11 +7777,11 @@
         </w:numPr>
         <w:spacing w:line="360" w:lineRule="auto"/>
       </w:pPr>
-      <w:bookmarkStart w:id="14" w:name="_Toc285227599"/>
+      <w:bookmarkStart w:id="13" w:name="_Toc285227599"/>
       <w:r>
         <w:t>Constraints</w:t>
       </w:r>
-      <w:bookmarkEnd w:id="14"/>
+      <w:bookmarkEnd w:id="13"/>
     </w:p>
     <w:p>
       <w:pPr>
@@ -7836,11 +7877,11 @@
         </w:numPr>
         <w:spacing w:line="360" w:lineRule="auto"/>
       </w:pPr>
-      <w:bookmarkStart w:id="15" w:name="_Toc285227600"/>
+      <w:bookmarkStart w:id="14" w:name="_Toc285227600"/>
       <w:r>
         <w:t>Assumptions and dependencies</w:t>
       </w:r>
-      <w:bookmarkEnd w:id="15"/>
+      <w:bookmarkEnd w:id="14"/>
     </w:p>
     <w:p>
       <w:pPr>
@@ -7859,7 +7900,21 @@
         <w:spacing w:line="360" w:lineRule="auto"/>
       </w:pPr>
       <w:r>
-        <w:t xml:space="preserve">Certain advanced functionalities in the Administration mode of the proposed website shall be developed under the assumption that there exists a </w:t>
+        <w:t>Certain a</w:t>
+      </w:r>
+      <w:r>
+        <w:t>dvanced functionalities in the a</w:t>
+      </w:r>
+      <w:r>
+        <w:t xml:space="preserve">dministration </w:t>
+      </w:r>
+      <w:bookmarkStart w:id="15" w:name="_GoBack"/>
+      <w:r>
+        <w:t>mode</w:t>
+      </w:r>
+      <w:bookmarkEnd w:id="15"/>
+      <w:r>
+        <w:t xml:space="preserve"> of the proposed website shall be developed under the assumption that there exists a </w:t>
       </w:r>
       <w:r>
         <w:t>administrator</w:t>
@@ -8108,7 +8163,21 @@
           <w:b/>
           <w:sz w:val="28"/>
         </w:rPr>
-        <w:t>Public mode:</w:t>
+        <w:t xml:space="preserve">Public </w:t>
+      </w:r>
+      <w:r>
+        <w:rPr>
+          <w:b/>
+          <w:sz w:val="28"/>
+        </w:rPr>
+        <w:t>Pages</w:t>
+      </w:r>
+      <w:r>
+        <w:rPr>
+          <w:b/>
+          <w:sz w:val="28"/>
+        </w:rPr>
+        <w:t>:</w:t>
       </w:r>
     </w:p>
     <w:p>
@@ -8208,7 +8277,21 @@
           <w:b/>
           <w:sz w:val="28"/>
         </w:rPr>
-        <w:t>Admin mode:</w:t>
+        <w:t xml:space="preserve">Admin </w:t>
+      </w:r>
+      <w:r>
+        <w:rPr>
+          <w:b/>
+          <w:sz w:val="28"/>
+        </w:rPr>
+        <w:t>Panel</w:t>
+      </w:r>
+      <w:r>
+        <w:rPr>
+          <w:b/>
+          <w:sz w:val="28"/>
+        </w:rPr>
+        <w:t>:</w:t>
       </w:r>
     </w:p>
     <w:p>
@@ -9667,7 +9750,7 @@
         <w:rStyle w:val="PageNumber"/>
         <w:noProof/>
       </w:rPr>
-      <w:t>16</w:t>
+      <w:t>18</w:t>
     </w:r>
     <w:r>
       <w:rPr>
@@ -17482,7 +17565,7 @@
 </file>
 
 <file path=customXml/itemProps1.xml><?xml version="1.0" encoding="utf-8"?>
-<ds:datastoreItem xmlns:ds="http://schemas.openxmlformats.org/officeDocument/2006/customXml" ds:itemID="{97833955-0988-1F49-9398-34F85EEEF3EF}">
+<ds:datastoreItem xmlns:ds="http://schemas.openxmlformats.org/officeDocument/2006/customXml" ds:itemID="{D18AD794-650B-B84A-84B6-5056258C5B23}">
   <ds:schemaRefs>
     <ds:schemaRef ds:uri="http://schemas.openxmlformats.org/officeDocument/2006/bibliography"/>
   </ds:schemaRefs>

</xml_diff>